<commit_message>
Rettet Øvelse 7 og 8 for stavefejl og opsætning
</commit_message>
<xml_diff>
--- a/Ovelse_7/Ex7_Aflevering.docx
+++ b/Ovelse_7/Ex7_Aflevering.docx
@@ -14,7 +14,7 @@
     <w:p/>
     <w:p>
       <w:pPr>
-        <w:pStyle w:val="Titel"/>
+        <w:pStyle w:val="Title"/>
         <w:jc w:val="center"/>
         <w:rPr>
           <w:sz w:val="72"/>
@@ -26,7 +26,23 @@
           <w:sz w:val="72"/>
           <w:lang w:val="en-US"/>
         </w:rPr>
-        <w:t>I4IKN - Øvelse 7</w:t>
+        <w:t xml:space="preserve">I4IKN - </w:t>
+      </w:r>
+      <w:proofErr w:type="spellStart"/>
+      <w:r>
+        <w:rPr>
+          <w:sz w:val="72"/>
+          <w:lang w:val="en-US"/>
+        </w:rPr>
+        <w:t>Øvelse</w:t>
+      </w:r>
+      <w:proofErr w:type="spellEnd"/>
+      <w:r>
+        <w:rPr>
+          <w:sz w:val="72"/>
+          <w:lang w:val="en-US"/>
+        </w:rPr>
+        <w:t xml:space="preserve"> 7</w:t>
       </w:r>
       <w:r>
         <w:rPr>
@@ -38,7 +54,7 @@
     </w:p>
     <w:p>
       <w:pPr>
-        <w:pStyle w:val="Titel"/>
+        <w:pStyle w:val="Title"/>
         <w:jc w:val="center"/>
         <w:rPr>
           <w:sz w:val="24"/>
@@ -62,7 +78,7 @@
     </w:p>
     <w:tbl>
       <w:tblPr>
-        <w:tblStyle w:val="Tabel-Gitter"/>
+        <w:tblStyle w:val="TableGrid"/>
         <w:tblW w:w="0" w:type="auto"/>
         <w:jc w:val="center"/>
         <w:tblBorders>
@@ -90,8 +106,14 @@
           <w:p>
             <w:pPr>
               <w:jc w:val="both"/>
+              <w:rPr>
+                <w:rFonts w:asciiTheme="majorHAnsi" w:hAnsiTheme="majorHAnsi" w:cstheme="majorHAnsi"/>
+              </w:rPr>
             </w:pPr>
             <w:r>
+              <w:rPr>
+                <w:rFonts w:asciiTheme="majorHAnsi" w:hAnsiTheme="majorHAnsi" w:cstheme="majorHAnsi"/>
+              </w:rPr>
               <w:t>Jonas Lind</w:t>
             </w:r>
           </w:p>
@@ -103,8 +125,14 @@
           <w:p>
             <w:pPr>
               <w:jc w:val="both"/>
+              <w:rPr>
+                <w:rFonts w:asciiTheme="majorHAnsi" w:hAnsiTheme="majorHAnsi" w:cstheme="majorHAnsi"/>
+              </w:rPr>
             </w:pPr>
             <w:r>
+              <w:rPr>
+                <w:rFonts w:asciiTheme="majorHAnsi" w:hAnsiTheme="majorHAnsi" w:cstheme="majorHAnsi"/>
+              </w:rPr>
               <w:t>201507296</w:t>
             </w:r>
           </w:p>
@@ -121,8 +149,14 @@
           <w:p>
             <w:pPr>
               <w:jc w:val="both"/>
+              <w:rPr>
+                <w:rFonts w:asciiTheme="majorHAnsi" w:hAnsiTheme="majorHAnsi" w:cstheme="majorHAnsi"/>
+              </w:rPr>
             </w:pPr>
             <w:r>
+              <w:rPr>
+                <w:rFonts w:asciiTheme="majorHAnsi" w:hAnsiTheme="majorHAnsi" w:cstheme="majorHAnsi"/>
+              </w:rPr>
               <w:t>Tais Hjortshøj</w:t>
             </w:r>
           </w:p>
@@ -134,8 +168,14 @@
           <w:p>
             <w:pPr>
               <w:jc w:val="both"/>
+              <w:rPr>
+                <w:rFonts w:asciiTheme="majorHAnsi" w:hAnsiTheme="majorHAnsi" w:cstheme="majorHAnsi"/>
+              </w:rPr>
             </w:pPr>
             <w:r>
+              <w:rPr>
+                <w:rFonts w:asciiTheme="majorHAnsi" w:hAnsiTheme="majorHAnsi" w:cstheme="majorHAnsi"/>
+              </w:rPr>
               <w:t>201509128</w:t>
             </w:r>
           </w:p>
@@ -147,10 +187,12 @@
       <w:r>
         <w:br w:type="page"/>
       </w:r>
+      <w:bookmarkStart w:id="0" w:name="_GoBack"/>
+      <w:bookmarkEnd w:id="0"/>
     </w:p>
     <w:p>
       <w:pPr>
-        <w:pStyle w:val="Overskrift1"/>
+        <w:pStyle w:val="Heading1"/>
       </w:pPr>
       <w:r>
         <w:lastRenderedPageBreak/>
@@ -168,8 +210,13 @@
         <w:t>server</w:t>
       </w:r>
       <w:r>
-        <w:t xml:space="preserve"> og en client</w:t>
-      </w:r>
+        <w:t xml:space="preserve"> og en </w:t>
+      </w:r>
+      <w:proofErr w:type="spellStart"/>
+      <w:r>
+        <w:t>client</w:t>
+      </w:r>
+      <w:proofErr w:type="spellEnd"/>
       <w:r>
         <w:t xml:space="preserve"> </w:t>
       </w:r>
@@ -186,13 +233,29 @@
         <w:t>fra é</w:t>
       </w:r>
       <w:r>
-        <w:t xml:space="preserve">n client ad gangen. </w:t>
+        <w:t xml:space="preserve">n </w:t>
+      </w:r>
+      <w:proofErr w:type="spellStart"/>
+      <w:r>
+        <w:t>client</w:t>
+      </w:r>
+      <w:proofErr w:type="spellEnd"/>
+      <w:r>
+        <w:t xml:space="preserve"> ad gangen. </w:t>
       </w:r>
       <w:r>
         <w:t>Tekststrengen</w:t>
       </w:r>
       <w:r>
-        <w:t xml:space="preserve"> som clienten sender</w:t>
+        <w:t xml:space="preserve"> som </w:t>
+      </w:r>
+      <w:proofErr w:type="spellStart"/>
+      <w:r>
+        <w:t>clienten</w:t>
+      </w:r>
+      <w:proofErr w:type="spellEnd"/>
+      <w:r>
+        <w:t xml:space="preserve"> sender</w:t>
       </w:r>
       <w:r>
         <w:t xml:space="preserve"> skal </w:t>
@@ -210,37 +273,144 @@
         <w:t>tilsluttede</w:t>
       </w:r>
       <w:r>
-        <w:t xml:space="preserve"> client ønsker at hente fra serveren. Filen skal</w:t>
-      </w:r>
-      <w:r>
         <w:t xml:space="preserve"> </w:t>
       </w:r>
-      <w:r>
-        <w:t>overføres fra server til client i segm</w:t>
+      <w:proofErr w:type="spellStart"/>
+      <w:r>
+        <w:t>client</w:t>
+      </w:r>
+      <w:proofErr w:type="spellEnd"/>
+      <w:r>
+        <w:t xml:space="preserve"> ønsker at hente fra serveren. Filen skal</w:t>
+      </w:r>
+      <w:r>
+        <w:t xml:space="preserve"> </w:t>
+      </w:r>
+      <w:r>
+        <w:t xml:space="preserve">overføres fra server til </w:t>
+      </w:r>
+      <w:proofErr w:type="spellStart"/>
+      <w:r>
+        <w:t>client</w:t>
+      </w:r>
+      <w:proofErr w:type="spellEnd"/>
+      <w:r>
+        <w:t xml:space="preserve"> i segm</w:t>
       </w:r>
       <w:r>
         <w:t xml:space="preserve">enter på 1000 bytes ad gangen </w:t>
       </w:r>
       <w:r>
-        <w:t xml:space="preserve">indtil filen er overført fuldstændigt. Der returneres en fejlmeddeles fra serveren til clienten hvis den ønskede fil ikke findes i serveren. Efter filoverførslen er færdig skal serveren kunne håndtere en ny forespørgsel fra en client. </w:t>
+        <w:t xml:space="preserve">indtil filen er overført fuldstændigt. Der returneres en fejlmeddeles fra serveren til </w:t>
+      </w:r>
+      <w:proofErr w:type="spellStart"/>
+      <w:r>
+        <w:t>clienten</w:t>
+      </w:r>
+      <w:proofErr w:type="spellEnd"/>
+      <w:r>
+        <w:t xml:space="preserve"> hvis den ønskede fil ikke findes i serveren. Efter filoverførslen er færdig skal serveren kunne håndtere en ny forespørgsel fra en </w:t>
+      </w:r>
+      <w:proofErr w:type="spellStart"/>
+      <w:r>
+        <w:t>client</w:t>
+      </w:r>
+      <w:proofErr w:type="spellEnd"/>
+      <w:r>
+        <w:t xml:space="preserve">. </w:t>
       </w:r>
     </w:p>
     <w:p>
       <w:r>
-        <w:t>Som kvalitetskontrol for client/server systemet skal den overførte fil kunne sammenlignes med den oprindelige fil. Der må ikke være nogle forskelle i filerne mht. til størrelse eller mht. indhold.</w:t>
+        <w:t xml:space="preserve">Som kvalitetskontrol for </w:t>
+      </w:r>
+      <w:proofErr w:type="spellStart"/>
+      <w:r>
+        <w:t>client</w:t>
+      </w:r>
+      <w:proofErr w:type="spellEnd"/>
+      <w:r>
+        <w:t>/server systemet skal den overførte fil kunne sammenlignes med den oprindelige fil. Der må ikke være nogle forskelle i filerne mht. til størrelse eller mht. indhold.</w:t>
       </w:r>
     </w:p>
     <w:p>
       <w:pPr>
-        <w:pStyle w:val="Overskrift1"/>
+        <w:pStyle w:val="Heading1"/>
       </w:pPr>
       <w:r>
         <w:t>Server</w:t>
+      </w:r>
+    </w:p>
+    <w:p>
+      <w:r>
+        <w:fldChar w:fldCharType="begin"/>
+      </w:r>
+      <w:r>
+        <w:instrText xml:space="preserve"> REF _Ref477465207 \h </w:instrText>
+      </w:r>
+      <w:r>
+        <w:fldChar w:fldCharType="separate"/>
+      </w:r>
+      <w:proofErr w:type="spellStart"/>
+      <w:r>
+        <w:t>Snippet</w:t>
+      </w:r>
+      <w:proofErr w:type="spellEnd"/>
+      <w:r>
+        <w:t xml:space="preserve"> </w:t>
+      </w:r>
+      <w:r>
+        <w:rPr>
+          <w:noProof/>
+        </w:rPr>
+        <w:t>1</w:t>
+      </w:r>
+      <w:r>
+        <w:fldChar w:fldCharType="end"/>
+      </w:r>
+      <w:r>
+        <w:t xml:space="preserve"> </w:t>
+      </w:r>
+      <w:r>
+        <w:t xml:space="preserve">viser koden for initiering af vores </w:t>
+      </w:r>
+      <w:proofErr w:type="spellStart"/>
+      <w:r>
+        <w:t>socket</w:t>
+      </w:r>
+      <w:proofErr w:type="spellEnd"/>
+      <w:r>
+        <w:t xml:space="preserve"> på serveren. Vi udskriver til terminalen hvilken adresse serveren er forbundet til. </w:t>
+      </w:r>
+      <w:r>
+        <w:t xml:space="preserve">SOCK_STREAM gør at det er en TCP forbindelse. Vi håndterer fejl ved at udskrive en </w:t>
+      </w:r>
+      <w:proofErr w:type="spellStart"/>
+      <w:r>
+        <w:t>fejlmeddelse</w:t>
+      </w:r>
+      <w:proofErr w:type="spellEnd"/>
+      <w:r>
+        <w:t xml:space="preserve">, lukke </w:t>
+      </w:r>
+      <w:proofErr w:type="spellStart"/>
+      <w:r>
+        <w:t>socketten</w:t>
+      </w:r>
+      <w:proofErr w:type="spellEnd"/>
+      <w:r>
+        <w:t xml:space="preserve"> </w:t>
+      </w:r>
+      <w:r>
+        <w:t xml:space="preserve">og forlade programmet. </w:t>
+      </w:r>
+      <w:r>
+        <w:t xml:space="preserve"> </w:t>
       </w:r>
     </w:p>
     <w:tbl>
       <w:tblPr>
-        <w:tblStyle w:val="Tabel-Gitter"/>
+        <w:tblStyle w:val="TableGrid"/>
         <w:tblW w:w="0" w:type="auto"/>
         <w:tblLook w:val="04A0" w:firstRow="1" w:lastRow="0" w:firstColumn="1" w:lastColumn="0" w:noHBand="0" w:noVBand="1"/>
       </w:tblPr>
@@ -534,6 +704,7 @@
               </w:rPr>
               <w:t>(</w:t>
             </w:r>
+            <w:proofErr w:type="spellStart"/>
             <w:r>
               <w:rPr>
                 <w:rFonts w:ascii="Courier New" w:hAnsi="Courier New" w:cs="Courier New"/>
@@ -545,6 +716,7 @@
               </w:rPr>
               <w:t>argv</w:t>
             </w:r>
+            <w:proofErr w:type="spellEnd"/>
             <w:r>
               <w:rPr>
                 <w:rFonts w:ascii="Courier New" w:hAnsi="Courier New" w:cs="Courier New"/>
@@ -684,16 +856,29 @@
               </w:rPr>
               <w:t xml:space="preserve">        </w:t>
             </w:r>
-            <w:r>
-              <w:rPr>
-                <w:rFonts w:ascii="Courier New" w:hAnsi="Courier New" w:cs="Courier New"/>
-                <w:color w:val="000000"/>
-                <w:sz w:val="20"/>
-                <w:szCs w:val="20"/>
-                <w:highlight w:val="white"/>
-                <w:lang w:val="en-US"/>
-              </w:rPr>
-              <w:t xml:space="preserve">serversocket </w:t>
+            <w:proofErr w:type="spellStart"/>
+            <w:r>
+              <w:rPr>
+                <w:rFonts w:ascii="Courier New" w:hAnsi="Courier New" w:cs="Courier New"/>
+                <w:color w:val="000000"/>
+                <w:sz w:val="20"/>
+                <w:szCs w:val="20"/>
+                <w:highlight w:val="white"/>
+                <w:lang w:val="en-US"/>
+              </w:rPr>
+              <w:t>serversocket</w:t>
+            </w:r>
+            <w:proofErr w:type="spellEnd"/>
+            <w:r>
+              <w:rPr>
+                <w:rFonts w:ascii="Courier New" w:hAnsi="Courier New" w:cs="Courier New"/>
+                <w:color w:val="000000"/>
+                <w:sz w:val="20"/>
+                <w:szCs w:val="20"/>
+                <w:highlight w:val="white"/>
+                <w:lang w:val="en-US"/>
+              </w:rPr>
+              <w:t xml:space="preserve"> </w:t>
             </w:r>
             <w:r>
               <w:rPr>
@@ -717,7 +902,19 @@
                 <w:highlight w:val="white"/>
                 <w:lang w:val="en-US"/>
               </w:rPr>
-              <w:t xml:space="preserve"> socket</w:t>
+              <w:t xml:space="preserve"> </w:t>
+            </w:r>
+            <w:proofErr w:type="spellStart"/>
+            <w:r>
+              <w:rPr>
+                <w:rFonts w:ascii="Courier New" w:hAnsi="Courier New" w:cs="Courier New"/>
+                <w:color w:val="000000"/>
+                <w:sz w:val="20"/>
+                <w:szCs w:val="20"/>
+                <w:highlight w:val="white"/>
+                <w:lang w:val="en-US"/>
+              </w:rPr>
+              <w:t>socket</w:t>
             </w:r>
             <w:r>
               <w:rPr>
@@ -743,6 +940,7 @@
               </w:rPr>
               <w:t>socket</w:t>
             </w:r>
+            <w:proofErr w:type="spellEnd"/>
             <w:r>
               <w:rPr>
                 <w:rFonts w:ascii="Courier New" w:hAnsi="Courier New" w:cs="Courier New"/>
@@ -756,6 +954,7 @@
               </w:rPr>
               <w:t>(</w:t>
             </w:r>
+            <w:proofErr w:type="spellStart"/>
             <w:r>
               <w:rPr>
                 <w:rFonts w:ascii="Courier New" w:hAnsi="Courier New" w:cs="Courier New"/>
@@ -791,6 +990,7 @@
               </w:rPr>
               <w:t>AF_INET</w:t>
             </w:r>
+            <w:proofErr w:type="spellEnd"/>
             <w:r>
               <w:rPr>
                 <w:rFonts w:ascii="Courier New" w:hAnsi="Courier New" w:cs="Courier New"/>
@@ -813,7 +1013,19 @@
                 <w:highlight w:val="white"/>
                 <w:lang w:val="en-US"/>
               </w:rPr>
-              <w:t xml:space="preserve"> socket</w:t>
+              <w:t xml:space="preserve"> </w:t>
+            </w:r>
+            <w:proofErr w:type="spellStart"/>
+            <w:r>
+              <w:rPr>
+                <w:rFonts w:ascii="Courier New" w:hAnsi="Courier New" w:cs="Courier New"/>
+                <w:color w:val="000000"/>
+                <w:sz w:val="20"/>
+                <w:szCs w:val="20"/>
+                <w:highlight w:val="white"/>
+                <w:lang w:val="en-US"/>
+              </w:rPr>
+              <w:t>socket</w:t>
             </w:r>
             <w:r>
               <w:rPr>
@@ -839,6 +1051,7 @@
               </w:rPr>
               <w:t>SOCK_STREAM</w:t>
             </w:r>
+            <w:proofErr w:type="spellEnd"/>
             <w:r>
               <w:rPr>
                 <w:rFonts w:ascii="Courier New" w:hAnsi="Courier New" w:cs="Courier New"/>
@@ -941,6 +1154,7 @@
               </w:rPr>
               <w:t xml:space="preserve">        </w:t>
             </w:r>
+            <w:proofErr w:type="spellStart"/>
             <w:r>
               <w:rPr>
                 <w:rFonts w:ascii="Courier New" w:hAnsi="Courier New" w:cs="Courier New"/>
@@ -976,6 +1190,7 @@
               </w:rPr>
               <w:t>bind</w:t>
             </w:r>
+            <w:proofErr w:type="spellEnd"/>
             <w:r>
               <w:rPr>
                 <w:rFonts w:ascii="Courier New" w:hAnsi="Courier New" w:cs="Courier New"/>
@@ -1074,6 +1289,7 @@
               </w:rPr>
               <w:t xml:space="preserve">        </w:t>
             </w:r>
+            <w:proofErr w:type="spellStart"/>
             <w:r>
               <w:rPr>
                 <w:rFonts w:ascii="Courier New" w:hAnsi="Courier New" w:cs="Courier New"/>
@@ -1109,6 +1325,7 @@
               </w:rPr>
               <w:t>listen</w:t>
             </w:r>
+            <w:proofErr w:type="spellEnd"/>
             <w:r>
               <w:rPr>
                 <w:rFonts w:ascii="Courier New" w:hAnsi="Courier New" w:cs="Courier New"/>
@@ -1262,7 +1479,19 @@
                 <w:highlight w:val="white"/>
                 <w:lang w:val="en-US"/>
               </w:rPr>
-              <w:t xml:space="preserve"> serversocket</w:t>
+              <w:t xml:space="preserve"> </w:t>
+            </w:r>
+            <w:proofErr w:type="spellStart"/>
+            <w:r>
+              <w:rPr>
+                <w:rFonts w:ascii="Courier New" w:hAnsi="Courier New" w:cs="Courier New"/>
+                <w:color w:val="000000"/>
+                <w:sz w:val="20"/>
+                <w:szCs w:val="20"/>
+                <w:highlight w:val="white"/>
+                <w:lang w:val="en-US"/>
+              </w:rPr>
+              <w:t>serversocket</w:t>
             </w:r>
             <w:r>
               <w:rPr>
@@ -1288,6 +1517,7 @@
               </w:rPr>
               <w:t>getsockname</w:t>
             </w:r>
+            <w:proofErr w:type="spellEnd"/>
             <w:r>
               <w:rPr>
                 <w:rFonts w:ascii="Courier New" w:hAnsi="Courier New" w:cs="Courier New"/>
@@ -1364,7 +1594,19 @@
                 <w:highlight w:val="white"/>
                 <w:lang w:val="en-US"/>
               </w:rPr>
-              <w:t xml:space="preserve"> socket</w:t>
+              <w:t xml:space="preserve"> </w:t>
+            </w:r>
+            <w:proofErr w:type="spellStart"/>
+            <w:r>
+              <w:rPr>
+                <w:rFonts w:ascii="Courier New" w:hAnsi="Courier New" w:cs="Courier New"/>
+                <w:color w:val="000000"/>
+                <w:sz w:val="20"/>
+                <w:szCs w:val="20"/>
+                <w:highlight w:val="white"/>
+                <w:lang w:val="en-US"/>
+              </w:rPr>
+              <w:t>socket</w:t>
             </w:r>
             <w:r>
               <w:rPr>
@@ -1388,7 +1630,19 @@
                 <w:highlight w:val="white"/>
                 <w:lang w:val="en-US"/>
               </w:rPr>
-              <w:t xml:space="preserve">error </w:t>
+              <w:t>error</w:t>
+            </w:r>
+            <w:proofErr w:type="spellEnd"/>
+            <w:r>
+              <w:rPr>
+                <w:rFonts w:ascii="Courier New" w:hAnsi="Courier New" w:cs="Courier New"/>
+                <w:color w:val="000000"/>
+                <w:sz w:val="20"/>
+                <w:szCs w:val="20"/>
+                <w:highlight w:val="white"/>
+                <w:lang w:val="en-US"/>
+              </w:rPr>
+              <w:t xml:space="preserve"> </w:t>
             </w:r>
             <w:r>
               <w:rPr>
@@ -1412,8 +1666,21 @@
                 <w:highlight w:val="white"/>
                 <w:lang w:val="en-US"/>
               </w:rPr>
-              <w:t xml:space="preserve"> msg</w:t>
-            </w:r>
+              <w:t xml:space="preserve"> </w:t>
+            </w:r>
+            <w:proofErr w:type="spellStart"/>
+            <w:r>
+              <w:rPr>
+                <w:rFonts w:ascii="Courier New" w:hAnsi="Courier New" w:cs="Courier New"/>
+                <w:color w:val="000000"/>
+                <w:sz w:val="20"/>
+                <w:szCs w:val="20"/>
+                <w:highlight w:val="white"/>
+                <w:lang w:val="en-US"/>
+              </w:rPr>
+              <w:t>msg</w:t>
+            </w:r>
+            <w:proofErr w:type="spellEnd"/>
             <w:r>
               <w:rPr>
                 <w:rFonts w:ascii="Courier New" w:hAnsi="Courier New" w:cs="Courier New"/>
@@ -1486,7 +1753,31 @@
                 <w:highlight w:val="white"/>
                 <w:lang w:val="en-US"/>
               </w:rPr>
-              <w:t>'Error connecting with serversocket: %s\n Terminating program.'</w:t>
+              <w:t xml:space="preserve">'Error connecting with </w:t>
+            </w:r>
+            <w:proofErr w:type="spellStart"/>
+            <w:r>
+              <w:rPr>
+                <w:rFonts w:ascii="Courier New" w:hAnsi="Courier New" w:cs="Courier New"/>
+                <w:color w:val="808080"/>
+                <w:sz w:val="20"/>
+                <w:szCs w:val="20"/>
+                <w:highlight w:val="white"/>
+                <w:lang w:val="en-US"/>
+              </w:rPr>
+              <w:t>serversocket</w:t>
+            </w:r>
+            <w:proofErr w:type="spellEnd"/>
+            <w:r>
+              <w:rPr>
+                <w:rFonts w:ascii="Courier New" w:hAnsi="Courier New" w:cs="Courier New"/>
+                <w:color w:val="808080"/>
+                <w:sz w:val="20"/>
+                <w:szCs w:val="20"/>
+                <w:highlight w:val="white"/>
+                <w:lang w:val="en-US"/>
+              </w:rPr>
+              <w:t>: %s\n Terminating program.'</w:t>
             </w:r>
             <w:r>
               <w:rPr>
@@ -1538,6 +1829,7 @@
               </w:rPr>
               <w:t>%</w:t>
             </w:r>
+            <w:proofErr w:type="spellStart"/>
             <w:r>
               <w:rPr>
                 <w:rFonts w:ascii="Courier New" w:hAnsi="Courier New" w:cs="Courier New"/>
@@ -1549,6 +1841,7 @@
               </w:rPr>
               <w:t>msg</w:t>
             </w:r>
+            <w:proofErr w:type="spellEnd"/>
           </w:p>
           <w:p>
             <w:pPr>
@@ -1575,6 +1868,7 @@
               </w:rPr>
               <w:t xml:space="preserve">        </w:t>
             </w:r>
+            <w:proofErr w:type="spellStart"/>
             <w:r>
               <w:rPr>
                 <w:rFonts w:ascii="Courier New" w:hAnsi="Courier New" w:cs="Courier New"/>
@@ -1610,6 +1904,7 @@
               </w:rPr>
               <w:t>close</w:t>
             </w:r>
+            <w:proofErr w:type="spellEnd"/>
             <w:r>
               <w:rPr>
                 <w:rFonts w:ascii="Courier New" w:hAnsi="Courier New" w:cs="Courier New"/>
@@ -1642,6 +1937,7 @@
               </w:rPr>
               <w:t xml:space="preserve">        </w:t>
             </w:r>
+            <w:proofErr w:type="spellStart"/>
             <w:r>
               <w:rPr>
                 <w:rFonts w:ascii="Courier New" w:hAnsi="Courier New" w:cs="Courier New"/>
@@ -1677,6 +1973,7 @@
               </w:rPr>
               <w:t>exit</w:t>
             </w:r>
+            <w:proofErr w:type="spellEnd"/>
             <w:r>
               <w:rPr>
                 <w:rFonts w:ascii="Courier New" w:hAnsi="Courier New" w:cs="Courier New"/>
@@ -1696,55 +1993,150 @@
     </w:tbl>
     <w:p>
       <w:pPr>
-        <w:pStyle w:val="Billedtekst"/>
+        <w:pStyle w:val="Caption"/>
       </w:pPr>
-      <w:r>
-        <w:t xml:space="preserve">Snippet </w:t>
-      </w:r>
-      <w:fldSimple w:instr=" SEQ Snippet \* ARABIC ">
-        <w:r>
-          <w:rPr>
-            <w:noProof/>
-          </w:rPr>
-          <w:t>1</w:t>
-        </w:r>
-      </w:fldSimple>
-      <w:r>
-        <w:t xml:space="preserve"> – Oprettelse af serversocket</w:t>
-      </w:r>
+      <w:bookmarkStart w:id="1" w:name="_Ref477465207"/>
+      <w:proofErr w:type="spellStart"/>
+      <w:r>
+        <w:t>Snippet</w:t>
+      </w:r>
+      <w:proofErr w:type="spellEnd"/>
+      <w:r>
+        <w:t xml:space="preserve"> </w:t>
+      </w:r>
+      <w:r>
+        <w:fldChar w:fldCharType="begin"/>
+      </w:r>
+      <w:r>
+        <w:instrText xml:space="preserve"> SEQ Snippet \* ARABIC </w:instrText>
+      </w:r>
+      <w:r>
+        <w:fldChar w:fldCharType="separate"/>
+      </w:r>
+      <w:r>
+        <w:rPr>
+          <w:noProof/>
+        </w:rPr>
+        <w:t>1</w:t>
+      </w:r>
+      <w:r>
+        <w:rPr>
+          <w:noProof/>
+        </w:rPr>
+        <w:fldChar w:fldCharType="end"/>
+      </w:r>
+      <w:bookmarkEnd w:id="1"/>
+      <w:r>
+        <w:t xml:space="preserve"> – Oprettelse af </w:t>
+      </w:r>
+      <w:proofErr w:type="spellStart"/>
+      <w:r>
+        <w:t>serversocket</w:t>
+      </w:r>
+      <w:proofErr w:type="spellEnd"/>
       <w:r>
         <w:t>.</w:t>
       </w:r>
     </w:p>
     <w:p>
       <w:r>
-        <w:t xml:space="preserve">Snippet 1 </w:t>
-      </w:r>
-      <w:r>
-        <w:t xml:space="preserve">viser koden for initiering af vores socket på serveren. </w:t>
-      </w:r>
-      <w:r>
-        <w:t>Vi udskriver til terminalen hvilken adresse serveren</w:t>
-      </w:r>
-      <w:r>
-        <w:t xml:space="preserve"> er forbundet til. </w:t>
-      </w:r>
-      <w:r>
-        <w:t>SOCK_STREAM gør at det er en TCP forbindelse.</w:t>
-      </w:r>
-      <w:r>
-        <w:t xml:space="preserve"> Vi håndterer fejl ved at udskrive en fejlmeddelse, lukke socketten </w:t>
-      </w:r>
-      <w:r>
-        <w:t xml:space="preserve">og forlade programmet. </w:t>
-      </w:r>
+        <w:br w:type="page"/>
+      </w:r>
+    </w:p>
+    <w:p>
+      <w:pPr>
+        <w:rPr>
+          <w:b/>
+        </w:rPr>
+      </w:pPr>
+      <w:r>
+        <w:lastRenderedPageBreak/>
+        <w:fldChar w:fldCharType="begin"/>
+      </w:r>
+      <w:r>
+        <w:instrText xml:space="preserve"> REF _Ref477465196 \h </w:instrText>
+      </w:r>
+      <w:r>
+        <w:fldChar w:fldCharType="separate"/>
+      </w:r>
+      <w:proofErr w:type="spellStart"/>
+      <w:r>
+        <w:t>Snippet</w:t>
+      </w:r>
+      <w:proofErr w:type="spellEnd"/>
       <w:r>
         <w:t xml:space="preserve"> </w:t>
+      </w:r>
+      <w:r>
+        <w:rPr>
+          <w:noProof/>
+        </w:rPr>
+        <w:t>2</w:t>
+      </w:r>
+      <w:r>
+        <w:fldChar w:fldCharType="end"/>
+      </w:r>
+      <w:r>
+        <w:t xml:space="preserve"> </w:t>
+      </w:r>
+      <w:r>
+        <w:t xml:space="preserve">viser vores </w:t>
+      </w:r>
+      <w:proofErr w:type="spellStart"/>
+      <w:r>
+        <w:t>while</w:t>
+      </w:r>
+      <w:proofErr w:type="spellEnd"/>
+      <w:r>
+        <w:t xml:space="preserve"> løkke som håndtere én </w:t>
+      </w:r>
+      <w:proofErr w:type="spellStart"/>
+      <w:r>
+        <w:t>connection</w:t>
+      </w:r>
+      <w:proofErr w:type="spellEnd"/>
+      <w:r>
+        <w:t xml:space="preserve"> fra en </w:t>
+      </w:r>
+      <w:proofErr w:type="spellStart"/>
+      <w:r>
+        <w:t>client</w:t>
+      </w:r>
+      <w:proofErr w:type="spellEnd"/>
+      <w:r>
+        <w:t xml:space="preserve"> for derefter at starte forfra. Dette gør vores server iterativ. Vi bruger funktioner fra det udleverede </w:t>
+      </w:r>
+      <w:proofErr w:type="spellStart"/>
+      <w:r>
+        <w:t>Lib</w:t>
+      </w:r>
+      <w:proofErr w:type="spellEnd"/>
+      <w:r>
+        <w:t xml:space="preserve">, som er blevet lavet som et </w:t>
+      </w:r>
+      <w:proofErr w:type="spellStart"/>
+      <w:r>
+        <w:t>object</w:t>
+      </w:r>
+      <w:proofErr w:type="spellEnd"/>
+      <w:r>
+        <w:t xml:space="preserve"> bibliotek og derfor skal vi kalde objektet </w:t>
+      </w:r>
+      <w:proofErr w:type="spellStart"/>
+      <w:r>
+        <w:t>Lib.funktion</w:t>
+      </w:r>
+      <w:proofErr w:type="spellEnd"/>
+      <w:r>
+        <w:t xml:space="preserve"> for at gøre brug af disse</w:t>
+      </w:r>
+      <w:r>
+        <w:t>.</w:t>
       </w:r>
     </w:p>
     <w:tbl>
       <w:tblPr>
-        <w:tblStyle w:val="Tabel-Gitter"/>
+        <w:tblStyle w:val="TableGrid"/>
         <w:tblW w:w="0" w:type="auto"/>
         <w:tblLook w:val="04A0" w:firstRow="1" w:lastRow="0" w:firstColumn="1" w:lastColumn="0" w:noHBand="0" w:noVBand="1"/>
       </w:tblPr>
@@ -1915,6 +2307,7 @@
               </w:rPr>
               <w:t>(</w:t>
             </w:r>
+            <w:proofErr w:type="spellStart"/>
             <w:r>
               <w:rPr>
                 <w:rFonts w:ascii="Courier New" w:hAnsi="Courier New" w:cs="Courier New"/>
@@ -1926,6 +2319,7 @@
               </w:rPr>
               <w:t>clientsocket</w:t>
             </w:r>
+            <w:proofErr w:type="spellEnd"/>
             <w:r>
               <w:rPr>
                 <w:rFonts w:ascii="Courier New" w:hAnsi="Courier New" w:cs="Courier New"/>
@@ -1996,7 +2390,19 @@
                 <w:highlight w:val="white"/>
                 <w:lang w:val="en-US"/>
               </w:rPr>
-              <w:t xml:space="preserve"> serversocket</w:t>
+              <w:t xml:space="preserve"> </w:t>
+            </w:r>
+            <w:proofErr w:type="spellStart"/>
+            <w:r>
+              <w:rPr>
+                <w:rFonts w:ascii="Courier New" w:hAnsi="Courier New" w:cs="Courier New"/>
+                <w:color w:val="000000"/>
+                <w:sz w:val="20"/>
+                <w:szCs w:val="20"/>
+                <w:highlight w:val="white"/>
+                <w:lang w:val="en-US"/>
+              </w:rPr>
+              <w:t>serversocket</w:t>
             </w:r>
             <w:r>
               <w:rPr>
@@ -2022,6 +2428,7 @@
               </w:rPr>
               <w:t>accept</w:t>
             </w:r>
+            <w:proofErr w:type="spellEnd"/>
             <w:r>
               <w:rPr>
                 <w:rFonts w:ascii="Courier New" w:hAnsi="Courier New" w:cs="Courier New"/>
@@ -2094,7 +2501,31 @@
                 <w:highlight w:val="white"/>
                 <w:lang w:val="en-US"/>
               </w:rPr>
-              <w:t>'Incomming connection from'</w:t>
+              <w:t>'</w:t>
+            </w:r>
+            <w:proofErr w:type="spellStart"/>
+            <w:r>
+              <w:rPr>
+                <w:rFonts w:ascii="Courier New" w:hAnsi="Courier New" w:cs="Courier New"/>
+                <w:color w:val="808080"/>
+                <w:sz w:val="20"/>
+                <w:szCs w:val="20"/>
+                <w:highlight w:val="white"/>
+                <w:lang w:val="en-US"/>
+              </w:rPr>
+              <w:t>Incomming</w:t>
+            </w:r>
+            <w:proofErr w:type="spellEnd"/>
+            <w:r>
+              <w:rPr>
+                <w:rFonts w:ascii="Courier New" w:hAnsi="Courier New" w:cs="Courier New"/>
+                <w:color w:val="808080"/>
+                <w:sz w:val="20"/>
+                <w:szCs w:val="20"/>
+                <w:highlight w:val="white"/>
+                <w:lang w:val="en-US"/>
+              </w:rPr>
+              <w:t xml:space="preserve"> connection from'</w:t>
             </w:r>
             <w:r>
               <w:rPr>
@@ -2183,7 +2614,19 @@
                 <w:highlight w:val="white"/>
                 <w:lang w:val="en-US"/>
               </w:rPr>
-              <w:t xml:space="preserve"> Lib</w:t>
+              <w:t xml:space="preserve"> </w:t>
+            </w:r>
+            <w:proofErr w:type="spellStart"/>
+            <w:r>
+              <w:rPr>
+                <w:rFonts w:ascii="Courier New" w:hAnsi="Courier New" w:cs="Courier New"/>
+                <w:color w:val="000000"/>
+                <w:sz w:val="20"/>
+                <w:szCs w:val="20"/>
+                <w:highlight w:val="white"/>
+                <w:lang w:val="en-US"/>
+              </w:rPr>
+              <w:t>Lib</w:t>
             </w:r>
             <w:r>
               <w:rPr>
@@ -2209,6 +2652,7 @@
               </w:rPr>
               <w:t>readTextTCP</w:t>
             </w:r>
+            <w:proofErr w:type="spellEnd"/>
             <w:r>
               <w:rPr>
                 <w:rFonts w:ascii="Courier New" w:hAnsi="Courier New" w:cs="Courier New"/>
@@ -2222,6 +2666,7 @@
               </w:rPr>
               <w:t>(</w:t>
             </w:r>
+            <w:proofErr w:type="spellStart"/>
             <w:r>
               <w:rPr>
                 <w:rFonts w:ascii="Courier New" w:hAnsi="Courier New" w:cs="Courier New"/>
@@ -2233,6 +2678,7 @@
               </w:rPr>
               <w:t>clientsocket</w:t>
             </w:r>
+            <w:proofErr w:type="spellEnd"/>
             <w:r>
               <w:rPr>
                 <w:rFonts w:ascii="Courier New" w:hAnsi="Courier New" w:cs="Courier New"/>
@@ -2403,7 +2849,31 @@
                 <w:highlight w:val="white"/>
                 <w:lang w:val="en-US"/>
               </w:rPr>
-              <w:t xml:space="preserve">     filesize </w:t>
+              <w:t xml:space="preserve">     </w:t>
+            </w:r>
+            <w:proofErr w:type="spellStart"/>
+            <w:r>
+              <w:rPr>
+                <w:rFonts w:ascii="Courier New" w:hAnsi="Courier New" w:cs="Courier New"/>
+                <w:color w:val="000000"/>
+                <w:sz w:val="20"/>
+                <w:szCs w:val="20"/>
+                <w:highlight w:val="white"/>
+                <w:lang w:val="en-US"/>
+              </w:rPr>
+              <w:t>filesize</w:t>
+            </w:r>
+            <w:proofErr w:type="spellEnd"/>
+            <w:r>
+              <w:rPr>
+                <w:rFonts w:ascii="Courier New" w:hAnsi="Courier New" w:cs="Courier New"/>
+                <w:color w:val="000000"/>
+                <w:sz w:val="20"/>
+                <w:szCs w:val="20"/>
+                <w:highlight w:val="white"/>
+                <w:lang w:val="en-US"/>
+              </w:rPr>
+              <w:t xml:space="preserve"> </w:t>
             </w:r>
             <w:r>
               <w:rPr>
@@ -2427,7 +2897,19 @@
                 <w:highlight w:val="white"/>
                 <w:lang w:val="en-US"/>
               </w:rPr>
-              <w:t xml:space="preserve"> Lib</w:t>
+              <w:t xml:space="preserve"> </w:t>
+            </w:r>
+            <w:proofErr w:type="spellStart"/>
+            <w:r>
+              <w:rPr>
+                <w:rFonts w:ascii="Courier New" w:hAnsi="Courier New" w:cs="Courier New"/>
+                <w:color w:val="000000"/>
+                <w:sz w:val="20"/>
+                <w:szCs w:val="20"/>
+                <w:highlight w:val="white"/>
+                <w:lang w:val="en-US"/>
+              </w:rPr>
+              <w:t>Lib</w:t>
             </w:r>
             <w:r>
               <w:rPr>
@@ -2453,6 +2935,7 @@
               </w:rPr>
               <w:t>check_File_Exists</w:t>
             </w:r>
+            <w:proofErr w:type="spellEnd"/>
             <w:r>
               <w:rPr>
                 <w:rFonts w:ascii="Courier New" w:hAnsi="Courier New" w:cs="Courier New"/>
@@ -2571,7 +3054,31 @@
                 <w:highlight w:val="white"/>
                 <w:lang w:val="en-US"/>
               </w:rPr>
-              <w:t>'2 filesize '</w:t>
+              <w:t xml:space="preserve">'2 </w:t>
+            </w:r>
+            <w:proofErr w:type="spellStart"/>
+            <w:r>
+              <w:rPr>
+                <w:rFonts w:ascii="Courier New" w:hAnsi="Courier New" w:cs="Courier New"/>
+                <w:color w:val="808080"/>
+                <w:sz w:val="20"/>
+                <w:szCs w:val="20"/>
+                <w:highlight w:val="white"/>
+                <w:lang w:val="en-US"/>
+              </w:rPr>
+              <w:t>filesize</w:t>
+            </w:r>
+            <w:proofErr w:type="spellEnd"/>
+            <w:r>
+              <w:rPr>
+                <w:rFonts w:ascii="Courier New" w:hAnsi="Courier New" w:cs="Courier New"/>
+                <w:color w:val="808080"/>
+                <w:sz w:val="20"/>
+                <w:szCs w:val="20"/>
+                <w:highlight w:val="white"/>
+                <w:lang w:val="en-US"/>
+              </w:rPr>
+              <w:t xml:space="preserve"> '</w:t>
             </w:r>
             <w:r>
               <w:rPr>
@@ -2595,8 +3102,21 @@
                 <w:highlight w:val="white"/>
                 <w:lang w:val="en-US"/>
               </w:rPr>
-              <w:t xml:space="preserve"> filesize</w:t>
-            </w:r>
+              <w:t xml:space="preserve"> </w:t>
+            </w:r>
+            <w:proofErr w:type="spellStart"/>
+            <w:r>
+              <w:rPr>
+                <w:rFonts w:ascii="Courier New" w:hAnsi="Courier New" w:cs="Courier New"/>
+                <w:color w:val="000000"/>
+                <w:sz w:val="20"/>
+                <w:szCs w:val="20"/>
+                <w:highlight w:val="white"/>
+                <w:lang w:val="en-US"/>
+              </w:rPr>
+              <w:t>filesize</w:t>
+            </w:r>
+            <w:proofErr w:type="spellEnd"/>
           </w:p>
           <w:p>
             <w:pPr>
@@ -2671,7 +3191,31 @@
                 <w:highlight w:val="white"/>
                 <w:lang w:val="en-US"/>
               </w:rPr>
-              <w:t xml:space="preserve"> filesize </w:t>
+              <w:t xml:space="preserve"> </w:t>
+            </w:r>
+            <w:proofErr w:type="spellStart"/>
+            <w:r>
+              <w:rPr>
+                <w:rFonts w:ascii="Courier New" w:hAnsi="Courier New" w:cs="Courier New"/>
+                <w:color w:val="000000"/>
+                <w:sz w:val="20"/>
+                <w:szCs w:val="20"/>
+                <w:highlight w:val="white"/>
+                <w:lang w:val="en-US"/>
+              </w:rPr>
+              <w:t>filesize</w:t>
+            </w:r>
+            <w:proofErr w:type="spellEnd"/>
+            <w:r>
+              <w:rPr>
+                <w:rFonts w:ascii="Courier New" w:hAnsi="Courier New" w:cs="Courier New"/>
+                <w:color w:val="000000"/>
+                <w:sz w:val="20"/>
+                <w:szCs w:val="20"/>
+                <w:highlight w:val="white"/>
+                <w:lang w:val="en-US"/>
+              </w:rPr>
+              <w:t xml:space="preserve"> </w:t>
             </w:r>
             <w:r>
               <w:rPr>
@@ -2745,8 +3289,21 @@
                 <w:highlight w:val="white"/>
                 <w:lang w:val="en-US"/>
               </w:rPr>
-              <w:t xml:space="preserve">         sendFile</w:t>
-            </w:r>
+              <w:t xml:space="preserve">         </w:t>
+            </w:r>
+            <w:proofErr w:type="spellStart"/>
+            <w:r>
+              <w:rPr>
+                <w:rFonts w:ascii="Courier New" w:hAnsi="Courier New" w:cs="Courier New"/>
+                <w:color w:val="000000"/>
+                <w:sz w:val="20"/>
+                <w:szCs w:val="20"/>
+                <w:highlight w:val="white"/>
+                <w:lang w:val="en-US"/>
+              </w:rPr>
+              <w:t>sendFile</w:t>
+            </w:r>
+            <w:proofErr w:type="spellEnd"/>
             <w:r>
               <w:rPr>
                 <w:rFonts w:ascii="Courier New" w:hAnsi="Courier New" w:cs="Courier New"/>
@@ -2793,8 +3350,21 @@
                 <w:highlight w:val="white"/>
                 <w:lang w:val="en-US"/>
               </w:rPr>
-              <w:t xml:space="preserve"> filesize</w:t>
-            </w:r>
+              <w:t xml:space="preserve"> </w:t>
+            </w:r>
+            <w:proofErr w:type="spellStart"/>
+            <w:r>
+              <w:rPr>
+                <w:rFonts w:ascii="Courier New" w:hAnsi="Courier New" w:cs="Courier New"/>
+                <w:color w:val="000000"/>
+                <w:sz w:val="20"/>
+                <w:szCs w:val="20"/>
+                <w:highlight w:val="white"/>
+                <w:lang w:val="en-US"/>
+              </w:rPr>
+              <w:t>filesize</w:t>
+            </w:r>
+            <w:proofErr w:type="spellEnd"/>
             <w:r>
               <w:rPr>
                 <w:rFonts w:ascii="Courier New" w:hAnsi="Courier New" w:cs="Courier New"/>
@@ -2817,8 +3387,21 @@
                 <w:highlight w:val="white"/>
                 <w:lang w:val="en-US"/>
               </w:rPr>
-              <w:t xml:space="preserve"> clientsocket</w:t>
-            </w:r>
+              <w:t xml:space="preserve"> </w:t>
+            </w:r>
+            <w:proofErr w:type="spellStart"/>
+            <w:r>
+              <w:rPr>
+                <w:rFonts w:ascii="Courier New" w:hAnsi="Courier New" w:cs="Courier New"/>
+                <w:color w:val="000000"/>
+                <w:sz w:val="20"/>
+                <w:szCs w:val="20"/>
+                <w:highlight w:val="white"/>
+                <w:lang w:val="en-US"/>
+              </w:rPr>
+              <w:t>clientsocket</w:t>
+            </w:r>
+            <w:proofErr w:type="spellEnd"/>
             <w:r>
               <w:rPr>
                 <w:rFonts w:ascii="Courier New" w:hAnsi="Courier New" w:cs="Courier New"/>
@@ -2919,7 +3502,19 @@
                 <w:highlight w:val="white"/>
                 <w:lang w:val="en-US"/>
               </w:rPr>
-              <w:t xml:space="preserve">         Lib</w:t>
+              <w:t xml:space="preserve">         </w:t>
+            </w:r>
+            <w:proofErr w:type="spellStart"/>
+            <w:r>
+              <w:rPr>
+                <w:rFonts w:ascii="Courier New" w:hAnsi="Courier New" w:cs="Courier New"/>
+                <w:color w:val="000000"/>
+                <w:sz w:val="20"/>
+                <w:szCs w:val="20"/>
+                <w:highlight w:val="white"/>
+                <w:lang w:val="en-US"/>
+              </w:rPr>
+              <w:t>Lib</w:t>
             </w:r>
             <w:r>
               <w:rPr>
@@ -2945,6 +3540,7 @@
               </w:rPr>
               <w:t>writeTextTCP</w:t>
             </w:r>
+            <w:proofErr w:type="spellEnd"/>
             <w:r>
               <w:rPr>
                 <w:rFonts w:ascii="Courier New" w:hAnsi="Courier New" w:cs="Courier New"/>
@@ -2991,8 +3587,21 @@
                 <w:highlight w:val="white"/>
                 <w:lang w:val="en-US"/>
               </w:rPr>
-              <w:t xml:space="preserve"> clientsocket</w:t>
-            </w:r>
+              <w:t xml:space="preserve"> </w:t>
+            </w:r>
+            <w:proofErr w:type="spellStart"/>
+            <w:r>
+              <w:rPr>
+                <w:rFonts w:ascii="Courier New" w:hAnsi="Courier New" w:cs="Courier New"/>
+                <w:color w:val="000000"/>
+                <w:sz w:val="20"/>
+                <w:szCs w:val="20"/>
+                <w:highlight w:val="white"/>
+                <w:lang w:val="en-US"/>
+              </w:rPr>
+              <w:t>clientsocket</w:t>
+            </w:r>
+            <w:proofErr w:type="spellEnd"/>
             <w:r>
               <w:rPr>
                 <w:rFonts w:ascii="Courier New" w:hAnsi="Courier New" w:cs="Courier New"/>
@@ -3041,7 +3650,19 @@
                 <w:highlight w:val="white"/>
                 <w:lang w:val="en-US"/>
               </w:rPr>
-              <w:t xml:space="preserve">         Lib</w:t>
+              <w:t xml:space="preserve">         </w:t>
+            </w:r>
+            <w:proofErr w:type="spellStart"/>
+            <w:r>
+              <w:rPr>
+                <w:rFonts w:ascii="Courier New" w:hAnsi="Courier New" w:cs="Courier New"/>
+                <w:color w:val="000000"/>
+                <w:sz w:val="20"/>
+                <w:szCs w:val="20"/>
+                <w:highlight w:val="white"/>
+                <w:lang w:val="en-US"/>
+              </w:rPr>
+              <w:t>Lib</w:t>
             </w:r>
             <w:r>
               <w:rPr>
@@ -3067,6 +3688,7 @@
               </w:rPr>
               <w:t>writeTextTCP</w:t>
             </w:r>
+            <w:proofErr w:type="spellEnd"/>
             <w:r>
               <w:rPr>
                 <w:rFonts w:ascii="Courier New" w:hAnsi="Courier New" w:cs="Courier New"/>
@@ -3159,7 +3781,31 @@
                 <w:highlight w:val="white"/>
                 <w:lang w:val="en-US"/>
               </w:rPr>
-              <w:t>"doesnt exist."</w:t>
+              <w:t>"</w:t>
+            </w:r>
+            <w:proofErr w:type="spellStart"/>
+            <w:r>
+              <w:rPr>
+                <w:rFonts w:ascii="Courier New" w:hAnsi="Courier New" w:cs="Courier New"/>
+                <w:color w:val="808080"/>
+                <w:sz w:val="20"/>
+                <w:szCs w:val="20"/>
+                <w:highlight w:val="white"/>
+                <w:lang w:val="en-US"/>
+              </w:rPr>
+              <w:t>doesnt</w:t>
+            </w:r>
+            <w:proofErr w:type="spellEnd"/>
+            <w:r>
+              <w:rPr>
+                <w:rFonts w:ascii="Courier New" w:hAnsi="Courier New" w:cs="Courier New"/>
+                <w:color w:val="808080"/>
+                <w:sz w:val="20"/>
+                <w:szCs w:val="20"/>
+                <w:highlight w:val="white"/>
+                <w:lang w:val="en-US"/>
+              </w:rPr>
+              <w:t xml:space="preserve"> exist."</w:t>
             </w:r>
             <w:r>
               <w:rPr>
@@ -3183,8 +3829,21 @@
                 <w:highlight w:val="white"/>
                 <w:lang w:val="en-US"/>
               </w:rPr>
-              <w:t xml:space="preserve"> clientsocket</w:t>
-            </w:r>
+              <w:t xml:space="preserve"> </w:t>
+            </w:r>
+            <w:proofErr w:type="spellStart"/>
+            <w:r>
+              <w:rPr>
+                <w:rFonts w:ascii="Courier New" w:hAnsi="Courier New" w:cs="Courier New"/>
+                <w:color w:val="000000"/>
+                <w:sz w:val="20"/>
+                <w:szCs w:val="20"/>
+                <w:highlight w:val="white"/>
+                <w:lang w:val="en-US"/>
+              </w:rPr>
+              <w:t>clientsocket</w:t>
+            </w:r>
+            <w:proofErr w:type="spellEnd"/>
             <w:r>
               <w:rPr>
                 <w:rFonts w:ascii="Courier New" w:hAnsi="Courier New" w:cs="Courier New"/>
@@ -3332,6 +3991,7 @@
               </w:rPr>
               <w:t xml:space="preserve">     </w:t>
             </w:r>
+            <w:proofErr w:type="spellStart"/>
             <w:r>
               <w:rPr>
                 <w:rFonts w:ascii="Courier New" w:hAnsi="Courier New" w:cs="Courier New"/>
@@ -3364,6 +4024,7 @@
               </w:rPr>
               <w:t>close</w:t>
             </w:r>
+            <w:proofErr w:type="spellEnd"/>
             <w:r>
               <w:rPr>
                 <w:rFonts w:ascii="Courier New" w:hAnsi="Courier New" w:cs="Courier New"/>
@@ -3382,49 +4043,140 @@
     </w:tbl>
     <w:p>
       <w:pPr>
-        <w:pStyle w:val="Billedtekst"/>
+        <w:pStyle w:val="Caption"/>
       </w:pPr>
-      <w:r>
-        <w:t xml:space="preserve">Snippet </w:t>
-      </w:r>
-      <w:fldSimple w:instr=" SEQ Snippet \* ARABIC ">
-        <w:r>
-          <w:rPr>
-            <w:noProof/>
-          </w:rPr>
-          <w:t>2</w:t>
-        </w:r>
-      </w:fldSimple>
+      <w:bookmarkStart w:id="2" w:name="_Ref477465196"/>
+      <w:proofErr w:type="spellStart"/>
+      <w:r>
+        <w:t>Snippet</w:t>
+      </w:r>
+      <w:proofErr w:type="spellEnd"/>
       <w:r>
         <w:t xml:space="preserve"> </w:t>
       </w:r>
       <w:r>
+        <w:fldChar w:fldCharType="begin"/>
+      </w:r>
+      <w:r>
+        <w:instrText xml:space="preserve"> SEQ Snippet \* ARABIC </w:instrText>
+      </w:r>
+      <w:r>
+        <w:fldChar w:fldCharType="separate"/>
+      </w:r>
+      <w:r>
+        <w:rPr>
+          <w:noProof/>
+        </w:rPr>
+        <w:t>2</w:t>
+      </w:r>
+      <w:r>
+        <w:rPr>
+          <w:noProof/>
+        </w:rPr>
+        <w:fldChar w:fldCharType="end"/>
+      </w:r>
+      <w:bookmarkEnd w:id="2"/>
+      <w:r>
+        <w:t xml:space="preserve"> </w:t>
+      </w:r>
+      <w:r>
         <w:t>–</w:t>
       </w:r>
       <w:r>
         <w:t xml:space="preserve"> </w:t>
       </w:r>
       <w:r>
-        <w:t>Iterativ server der ikke lukker ned efter end filoverførsel til client.</w:t>
+        <w:t xml:space="preserve">Iterativ server der ikke lukker ned efter end filoverførsel til </w:t>
+      </w:r>
+      <w:proofErr w:type="spellStart"/>
+      <w:r>
+        <w:t>client</w:t>
+      </w:r>
+      <w:proofErr w:type="spellEnd"/>
+      <w:r>
+        <w:t>.</w:t>
       </w:r>
     </w:p>
+    <w:p/>
     <w:p>
       <w:r>
-        <w:t>Snippet 2 viser v</w:t>
-      </w:r>
-      <w:r>
-        <w:t xml:space="preserve">ores while løkke som håndtere én connection fra en client for derefter at starte forfra. Dette gør vores server iterativ. </w:t>
-      </w:r>
-      <w:r>
-        <w:t xml:space="preserve">Vi bruger funktioner fra det udleverede Lib, som er blevet lavet som et object bibliotek og derfor skal vi kalde objektet Lib.funktion for at gøre brug af </w:t>
-      </w:r>
-      <w:r>
-        <w:t>disse.</w:t>
+        <w:fldChar w:fldCharType="begin"/>
+      </w:r>
+      <w:r>
+        <w:instrText xml:space="preserve"> REF _Ref477465185 \h </w:instrText>
+      </w:r>
+      <w:r>
+        <w:fldChar w:fldCharType="separate"/>
+      </w:r>
+      <w:proofErr w:type="spellStart"/>
+      <w:r>
+        <w:t>Snippet</w:t>
+      </w:r>
+      <w:proofErr w:type="spellEnd"/>
+      <w:r>
+        <w:t xml:space="preserve"> </w:t>
+      </w:r>
+      <w:r>
+        <w:rPr>
+          <w:noProof/>
+        </w:rPr>
+        <w:t>3</w:t>
+      </w:r>
+      <w:r>
+        <w:fldChar w:fldCharType="end"/>
+      </w:r>
+      <w:r>
+        <w:t xml:space="preserve"> </w:t>
+      </w:r>
+      <w:r>
+        <w:t xml:space="preserve">viser vores </w:t>
+      </w:r>
+      <w:proofErr w:type="spellStart"/>
+      <w:r>
+        <w:t>sendFile</w:t>
+      </w:r>
+      <w:proofErr w:type="spellEnd"/>
+      <w:r>
+        <w:t xml:space="preserve"> funktion som vi bruger til at sende den fil der er blevet anmodet om. Den skal bruge filnavn, filstørrelse og en </w:t>
+      </w:r>
+      <w:proofErr w:type="spellStart"/>
+      <w:r>
+        <w:t>socket</w:t>
+      </w:r>
+      <w:proofErr w:type="spellEnd"/>
+      <w:r>
+        <w:t xml:space="preserve"> at sende på. Vi starter med at sende filstørrelsen som tekststreng og derefter sender vi den anmodede fil i bider på 1000 bytes(BUF</w:t>
+      </w:r>
+      <w:r>
+        <w:t>F</w:t>
+      </w:r>
+      <w:r>
+        <w:t xml:space="preserve">SIZE). Den udskriver i terminalen hvor mange </w:t>
+      </w:r>
+      <w:proofErr w:type="spellStart"/>
+      <w:r>
+        <w:t>packets</w:t>
+      </w:r>
+      <w:proofErr w:type="spellEnd"/>
+      <w:r>
+        <w:t xml:space="preserve"> der er sen</w:t>
+      </w:r>
+      <w:r>
+        <w:t>d</w:t>
+      </w:r>
+      <w:r>
+        <w:t>t og at filen er sen</w:t>
+      </w:r>
+      <w:r>
+        <w:t>d</w:t>
+      </w:r>
+      <w:r>
+        <w:t xml:space="preserve">t til sidst. </w:t>
       </w:r>
     </w:p>
     <w:tbl>
       <w:tblPr>
-        <w:tblStyle w:val="Tabel-Gitter"/>
+        <w:tblStyle w:val="TableGrid"/>
         <w:tblW w:w="0" w:type="auto"/>
         <w:tblLook w:val="04A0" w:firstRow="1" w:lastRow="0" w:firstColumn="1" w:lastColumn="0" w:noHBand="0" w:noVBand="1"/>
       </w:tblPr>
@@ -3493,6 +4245,7 @@
               </w:rPr>
               <w:t xml:space="preserve"> </w:t>
             </w:r>
+            <w:proofErr w:type="spellStart"/>
             <w:r>
               <w:rPr>
                 <w:rFonts w:ascii="Courier New" w:hAnsi="Courier New" w:cs="Courier New"/>
@@ -3504,6 +4257,7 @@
               </w:rPr>
               <w:t>sendFile</w:t>
             </w:r>
+            <w:proofErr w:type="spellEnd"/>
             <w:r>
               <w:rPr>
                 <w:rFonts w:ascii="Courier New" w:hAnsi="Courier New" w:cs="Courier New"/>
@@ -3517,6 +4271,7 @@
               </w:rPr>
               <w:t>(</w:t>
             </w:r>
+            <w:proofErr w:type="spellStart"/>
             <w:r>
               <w:rPr>
                 <w:rFonts w:ascii="Courier New" w:hAnsi="Courier New" w:cs="Courier New"/>
@@ -3528,6 +4283,7 @@
               </w:rPr>
               <w:t>fileName</w:t>
             </w:r>
+            <w:proofErr w:type="spellEnd"/>
             <w:r>
               <w:rPr>
                 <w:rFonts w:ascii="Courier New" w:hAnsi="Courier New" w:cs="Courier New"/>
@@ -3550,8 +4306,21 @@
                 <w:highlight w:val="white"/>
                 <w:lang w:val="en-US"/>
               </w:rPr>
-              <w:t xml:space="preserve">  fileSize</w:t>
-            </w:r>
+              <w:t xml:space="preserve">  </w:t>
+            </w:r>
+            <w:proofErr w:type="spellStart"/>
+            <w:r>
+              <w:rPr>
+                <w:rFonts w:ascii="Courier New" w:hAnsi="Courier New" w:cs="Courier New"/>
+                <w:color w:val="000000"/>
+                <w:sz w:val="20"/>
+                <w:szCs w:val="20"/>
+                <w:highlight w:val="white"/>
+                <w:lang w:val="en-US"/>
+              </w:rPr>
+              <w:t>fileSize</w:t>
+            </w:r>
+            <w:proofErr w:type="spellEnd"/>
             <w:r>
               <w:rPr>
                 <w:rFonts w:ascii="Courier New" w:hAnsi="Courier New" w:cs="Courier New"/>
@@ -3615,16 +4384,29 @@
               </w:rPr>
               <w:t xml:space="preserve">    </w:t>
             </w:r>
-            <w:r>
-              <w:rPr>
-                <w:rFonts w:ascii="Courier New" w:hAnsi="Courier New" w:cs="Courier New"/>
-                <w:color w:val="000000"/>
-                <w:sz w:val="20"/>
-                <w:szCs w:val="20"/>
-                <w:highlight w:val="white"/>
-                <w:lang w:val="en-US"/>
-              </w:rPr>
-              <w:t xml:space="preserve">i </w:t>
+            <w:proofErr w:type="spellStart"/>
+            <w:r>
+              <w:rPr>
+                <w:rFonts w:ascii="Courier New" w:hAnsi="Courier New" w:cs="Courier New"/>
+                <w:color w:val="000000"/>
+                <w:sz w:val="20"/>
+                <w:szCs w:val="20"/>
+                <w:highlight w:val="white"/>
+                <w:lang w:val="en-US"/>
+              </w:rPr>
+              <w:t>i</w:t>
+            </w:r>
+            <w:proofErr w:type="spellEnd"/>
+            <w:r>
+              <w:rPr>
+                <w:rFonts w:ascii="Courier New" w:hAnsi="Courier New" w:cs="Courier New"/>
+                <w:color w:val="000000"/>
+                <w:sz w:val="20"/>
+                <w:szCs w:val="20"/>
+                <w:highlight w:val="white"/>
+                <w:lang w:val="en-US"/>
+              </w:rPr>
+              <w:t xml:space="preserve"> </w:t>
             </w:r>
             <w:r>
               <w:rPr>
@@ -3798,7 +4580,19 @@
                 <w:highlight w:val="white"/>
                 <w:lang w:val="en-US"/>
               </w:rPr>
-              <w:t xml:space="preserve">    Lib</w:t>
+              <w:t xml:space="preserve">    </w:t>
+            </w:r>
+            <w:proofErr w:type="spellStart"/>
+            <w:r>
+              <w:rPr>
+                <w:rFonts w:ascii="Courier New" w:hAnsi="Courier New" w:cs="Courier New"/>
+                <w:color w:val="000000"/>
+                <w:sz w:val="20"/>
+                <w:szCs w:val="20"/>
+                <w:highlight w:val="white"/>
+                <w:lang w:val="en-US"/>
+              </w:rPr>
+              <w:t>Lib</w:t>
             </w:r>
             <w:r>
               <w:rPr>
@@ -3824,6 +4618,7 @@
               </w:rPr>
               <w:t>writeTextTCP</w:t>
             </w:r>
+            <w:proofErr w:type="spellEnd"/>
             <w:r>
               <w:rPr>
                 <w:rFonts w:ascii="Courier New" w:hAnsi="Courier New" w:cs="Courier New"/>
@@ -3837,6 +4632,7 @@
               </w:rPr>
               <w:t>(</w:t>
             </w:r>
+            <w:proofErr w:type="spellStart"/>
             <w:r>
               <w:rPr>
                 <w:rFonts w:ascii="Courier New" w:hAnsi="Courier New" w:cs="Courier New"/>
@@ -3848,6 +4644,7 @@
               </w:rPr>
               <w:t>str</w:t>
             </w:r>
+            <w:proofErr w:type="spellEnd"/>
             <w:r>
               <w:rPr>
                 <w:rFonts w:ascii="Courier New" w:hAnsi="Courier New" w:cs="Courier New"/>
@@ -3861,6 +4658,7 @@
               </w:rPr>
               <w:t>(</w:t>
             </w:r>
+            <w:proofErr w:type="spellStart"/>
             <w:r>
               <w:rPr>
                 <w:rFonts w:ascii="Courier New" w:hAnsi="Courier New" w:cs="Courier New"/>
@@ -3872,6 +4670,7 @@
               </w:rPr>
               <w:t>fileSize</w:t>
             </w:r>
+            <w:proofErr w:type="spellEnd"/>
             <w:r>
               <w:rPr>
                 <w:rFonts w:ascii="Courier New" w:hAnsi="Courier New" w:cs="Courier New"/>
@@ -3987,6 +4786,7 @@
               </w:rPr>
               <w:t>(</w:t>
             </w:r>
+            <w:proofErr w:type="spellStart"/>
             <w:r>
               <w:rPr>
                 <w:rFonts w:ascii="Courier New" w:hAnsi="Courier New" w:cs="Courier New"/>
@@ -3998,6 +4798,7 @@
               </w:rPr>
               <w:t>fileName</w:t>
             </w:r>
+            <w:proofErr w:type="spellEnd"/>
             <w:r>
               <w:rPr>
                 <w:rFonts w:ascii="Courier New" w:hAnsi="Courier New" w:cs="Courier New"/>
@@ -4031,7 +4832,31 @@
                 <w:highlight w:val="white"/>
                 <w:lang w:val="en-US"/>
               </w:rPr>
-              <w:t>"rb"</w:t>
+              <w:t>"</w:t>
+            </w:r>
+            <w:proofErr w:type="spellStart"/>
+            <w:r>
+              <w:rPr>
+                <w:rFonts w:ascii="Courier New" w:hAnsi="Courier New" w:cs="Courier New"/>
+                <w:color w:val="808080"/>
+                <w:sz w:val="20"/>
+                <w:szCs w:val="20"/>
+                <w:highlight w:val="white"/>
+                <w:lang w:val="en-US"/>
+              </w:rPr>
+              <w:t>rb</w:t>
+            </w:r>
+            <w:proofErr w:type="spellEnd"/>
+            <w:r>
+              <w:rPr>
+                <w:rFonts w:ascii="Courier New" w:hAnsi="Courier New" w:cs="Courier New"/>
+                <w:color w:val="808080"/>
+                <w:sz w:val="20"/>
+                <w:szCs w:val="20"/>
+                <w:highlight w:val="white"/>
+                <w:lang w:val="en-US"/>
+              </w:rPr>
+              <w:t>"</w:t>
             </w:r>
             <w:r>
               <w:rPr>
@@ -4079,8 +4904,21 @@
                 <w:highlight w:val="white"/>
                 <w:lang w:val="en-US"/>
               </w:rPr>
-              <w:t xml:space="preserve"> file_obj</w:t>
-            </w:r>
+              <w:t xml:space="preserve"> </w:t>
+            </w:r>
+            <w:proofErr w:type="spellStart"/>
+            <w:r>
+              <w:rPr>
+                <w:rFonts w:ascii="Courier New" w:hAnsi="Courier New" w:cs="Courier New"/>
+                <w:color w:val="000000"/>
+                <w:sz w:val="20"/>
+                <w:szCs w:val="20"/>
+                <w:highlight w:val="white"/>
+                <w:lang w:val="en-US"/>
+              </w:rPr>
+              <w:t>file_obj</w:t>
+            </w:r>
+            <w:proofErr w:type="spellEnd"/>
             <w:r>
               <w:rPr>
                 <w:rFonts w:ascii="Courier New" w:hAnsi="Courier New" w:cs="Courier New"/>
@@ -4239,7 +5077,19 @@
                 <w:highlight w:val="white"/>
                 <w:lang w:val="en-US"/>
               </w:rPr>
-              <w:t xml:space="preserve"> file_obj</w:t>
+              <w:t xml:space="preserve"> </w:t>
+            </w:r>
+            <w:proofErr w:type="spellStart"/>
+            <w:r>
+              <w:rPr>
+                <w:rFonts w:ascii="Courier New" w:hAnsi="Courier New" w:cs="Courier New"/>
+                <w:color w:val="000000"/>
+                <w:sz w:val="20"/>
+                <w:szCs w:val="20"/>
+                <w:highlight w:val="white"/>
+                <w:lang w:val="en-US"/>
+              </w:rPr>
+              <w:t>file_obj</w:t>
             </w:r>
             <w:r>
               <w:rPr>
@@ -4265,6 +5115,7 @@
               </w:rPr>
               <w:t>read</w:t>
             </w:r>
+            <w:proofErr w:type="spellEnd"/>
             <w:r>
               <w:rPr>
                 <w:rFonts w:ascii="Courier New" w:hAnsi="Courier New" w:cs="Courier New"/>
@@ -4327,7 +5178,31 @@
                 <w:lang w:val="en-US"/>
               </w:rPr>
               <w:tab/>
-              <w:t xml:space="preserve">    i </w:t>
+              <w:t xml:space="preserve">    </w:t>
+            </w:r>
+            <w:proofErr w:type="spellStart"/>
+            <w:r>
+              <w:rPr>
+                <w:rFonts w:ascii="Courier New" w:hAnsi="Courier New" w:cs="Courier New"/>
+                <w:color w:val="000000"/>
+                <w:sz w:val="20"/>
+                <w:szCs w:val="20"/>
+                <w:highlight w:val="white"/>
+                <w:lang w:val="en-US"/>
+              </w:rPr>
+              <w:t>i</w:t>
+            </w:r>
+            <w:proofErr w:type="spellEnd"/>
+            <w:r>
+              <w:rPr>
+                <w:rFonts w:ascii="Courier New" w:hAnsi="Courier New" w:cs="Courier New"/>
+                <w:color w:val="000000"/>
+                <w:sz w:val="20"/>
+                <w:szCs w:val="20"/>
+                <w:highlight w:val="white"/>
+                <w:lang w:val="en-US"/>
+              </w:rPr>
+              <w:t xml:space="preserve"> </w:t>
             </w:r>
             <w:r>
               <w:rPr>
@@ -4351,7 +5226,31 @@
                 <w:highlight w:val="white"/>
                 <w:lang w:val="en-US"/>
               </w:rPr>
-              <w:t xml:space="preserve"> i </w:t>
+              <w:t xml:space="preserve"> </w:t>
+            </w:r>
+            <w:proofErr w:type="spellStart"/>
+            <w:r>
+              <w:rPr>
+                <w:rFonts w:ascii="Courier New" w:hAnsi="Courier New" w:cs="Courier New"/>
+                <w:color w:val="000000"/>
+                <w:sz w:val="20"/>
+                <w:szCs w:val="20"/>
+                <w:highlight w:val="white"/>
+                <w:lang w:val="en-US"/>
+              </w:rPr>
+              <w:t>i</w:t>
+            </w:r>
+            <w:proofErr w:type="spellEnd"/>
+            <w:r>
+              <w:rPr>
+                <w:rFonts w:ascii="Courier New" w:hAnsi="Courier New" w:cs="Courier New"/>
+                <w:color w:val="000000"/>
+                <w:sz w:val="20"/>
+                <w:szCs w:val="20"/>
+                <w:highlight w:val="white"/>
+                <w:lang w:val="en-US"/>
+              </w:rPr>
+              <w:t xml:space="preserve"> </w:t>
             </w:r>
             <w:r>
               <w:rPr>
@@ -4512,7 +5411,19 @@
                 <w:lang w:val="en-US"/>
               </w:rPr>
               <w:tab/>
-              <w:t xml:space="preserve">        conn</w:t>
+              <w:t xml:space="preserve">        </w:t>
+            </w:r>
+            <w:proofErr w:type="spellStart"/>
+            <w:r>
+              <w:rPr>
+                <w:rFonts w:ascii="Courier New" w:hAnsi="Courier New" w:cs="Courier New"/>
+                <w:color w:val="000000"/>
+                <w:sz w:val="20"/>
+                <w:szCs w:val="20"/>
+                <w:highlight w:val="white"/>
+                <w:lang w:val="en-US"/>
+              </w:rPr>
+              <w:t>conn</w:t>
             </w:r>
             <w:r>
               <w:rPr>
@@ -4538,6 +5449,7 @@
               </w:rPr>
               <w:t>send</w:t>
             </w:r>
+            <w:proofErr w:type="spellEnd"/>
             <w:r>
               <w:rPr>
                 <w:rFonts w:ascii="Courier New" w:hAnsi="Courier New" w:cs="Courier New"/>
@@ -4662,7 +5574,19 @@
                 <w:lang w:val="en-US"/>
               </w:rPr>
               <w:tab/>
-              <w:t xml:space="preserve">    conn</w:t>
+              <w:t xml:space="preserve">    </w:t>
+            </w:r>
+            <w:proofErr w:type="spellStart"/>
+            <w:r>
+              <w:rPr>
+                <w:rFonts w:ascii="Courier New" w:hAnsi="Courier New" w:cs="Courier New"/>
+                <w:color w:val="000000"/>
+                <w:sz w:val="20"/>
+                <w:szCs w:val="20"/>
+                <w:highlight w:val="white"/>
+                <w:lang w:val="en-US"/>
+              </w:rPr>
+              <w:t>conn</w:t>
             </w:r>
             <w:r>
               <w:rPr>
@@ -4688,6 +5612,7 @@
               </w:rPr>
               <w:t>send</w:t>
             </w:r>
+            <w:proofErr w:type="spellEnd"/>
             <w:r>
               <w:rPr>
                 <w:rFonts w:ascii="Courier New" w:hAnsi="Courier New" w:cs="Courier New"/>
@@ -4809,8 +5734,21 @@
                 <w:highlight w:val="white"/>
                 <w:lang w:val="en-US"/>
               </w:rPr>
-              <w:t xml:space="preserve"> i</w:t>
-            </w:r>
+              <w:t xml:space="preserve"> </w:t>
+            </w:r>
+            <w:proofErr w:type="spellStart"/>
+            <w:r>
+              <w:rPr>
+                <w:rFonts w:ascii="Courier New" w:hAnsi="Courier New" w:cs="Courier New"/>
+                <w:color w:val="000000"/>
+                <w:sz w:val="20"/>
+                <w:szCs w:val="20"/>
+                <w:highlight w:val="white"/>
+                <w:lang w:val="en-US"/>
+              </w:rPr>
+              <w:t>i</w:t>
+            </w:r>
+            <w:proofErr w:type="spellEnd"/>
           </w:p>
           <w:p>
             <w:pPr>
@@ -4902,46 +5840,68 @@
                 <w:highlight w:val="white"/>
                 <w:lang w:val="en-US"/>
               </w:rPr>
-              <w:t xml:space="preserve"> fileName</w:t>
-            </w:r>
+              <w:t xml:space="preserve"> </w:t>
+            </w:r>
+            <w:proofErr w:type="spellStart"/>
+            <w:r>
+              <w:rPr>
+                <w:rFonts w:ascii="Courier New" w:hAnsi="Courier New" w:cs="Courier New"/>
+                <w:color w:val="000000"/>
+                <w:sz w:val="20"/>
+                <w:szCs w:val="20"/>
+                <w:highlight w:val="white"/>
+                <w:lang w:val="en-US"/>
+              </w:rPr>
+              <w:t>fileName</w:t>
+            </w:r>
+            <w:proofErr w:type="spellEnd"/>
           </w:p>
         </w:tc>
       </w:tr>
     </w:tbl>
     <w:p>
       <w:pPr>
-        <w:pStyle w:val="Billedtekst"/>
+        <w:pStyle w:val="Caption"/>
       </w:pPr>
-      <w:r>
-        <w:t xml:space="preserve">Snippet </w:t>
-      </w:r>
-      <w:fldSimple w:instr=" SEQ Snippet \* ARABIC ">
-        <w:r>
-          <w:rPr>
-            <w:noProof/>
-          </w:rPr>
-          <w:t>3</w:t>
-        </w:r>
-      </w:fldSimple>
+      <w:bookmarkStart w:id="3" w:name="_Ref477465185"/>
+      <w:proofErr w:type="spellStart"/>
+      <w:r>
+        <w:t>Snippet</w:t>
+      </w:r>
+      <w:proofErr w:type="spellEnd"/>
+      <w:r>
+        <w:t xml:space="preserve"> </w:t>
+      </w:r>
+      <w:r>
+        <w:fldChar w:fldCharType="begin"/>
+      </w:r>
+      <w:r>
+        <w:instrText xml:space="preserve"> SEQ Snippet \* ARABIC </w:instrText>
+      </w:r>
+      <w:r>
+        <w:fldChar w:fldCharType="separate"/>
+      </w:r>
+      <w:r>
+        <w:rPr>
+          <w:noProof/>
+        </w:rPr>
+        <w:t>3</w:t>
+      </w:r>
+      <w:r>
+        <w:rPr>
+          <w:noProof/>
+        </w:rPr>
+        <w:fldChar w:fldCharType="end"/>
+      </w:r>
+      <w:bookmarkEnd w:id="3"/>
       <w:r>
         <w:t xml:space="preserve"> – </w:t>
       </w:r>
       <w:r>
         <w:t>Funktion til at sende fil</w:t>
       </w:r>
-    </w:p>
-    <w:p>
-      <w:r>
-        <w:t xml:space="preserve">Snippet 3 viser vores sendFile funktion som vi bruger til at sende den fil der er blevet anmodet om. </w:t>
-      </w:r>
-      <w:r>
-        <w:t xml:space="preserve">Den skal bruge filnavn, filstørrelse og en socket at sende på. </w:t>
-      </w:r>
-      <w:r>
-        <w:t xml:space="preserve">Vi starter med at sende filstørrelsen som tekststreng og derefter sender vi den anmodede fil i bider på 1000 bytes(BUFSIZE). </w:t>
-      </w:r>
-      <w:r>
-        <w:t xml:space="preserve">Den udskriver i terminalen hvor mange packets der er sent og at filen er sent til sidst. </w:t>
+      <w:r>
+        <w:t>.</w:t>
       </w:r>
     </w:p>
     <w:p>
@@ -4959,7 +5919,7 @@
     </w:p>
     <w:p>
       <w:pPr>
-        <w:pStyle w:val="Overskrift1"/>
+        <w:pStyle w:val="Heading1"/>
       </w:pPr>
       <w:r>
         <w:lastRenderedPageBreak/>
@@ -4968,7 +5928,18 @@
     </w:p>
     <w:p>
       <w:r>
-        <w:t xml:space="preserve">Vi har udviklet en klient som opfylder at den skal have to argumenter når den kaldes </w:t>
+        <w:t xml:space="preserve">Vi har udviklet en </w:t>
+      </w:r>
+      <w:proofErr w:type="spellStart"/>
+      <w:r>
+        <w:t>c</w:t>
+      </w:r>
+      <w:r>
+        <w:t>lient</w:t>
+      </w:r>
+      <w:proofErr w:type="spellEnd"/>
+      <w:r>
+        <w:t xml:space="preserve"> som opfylder at den skal have to argumenter når den kaldes </w:t>
       </w:r>
       <w:r>
         <w:t>–</w:t>
@@ -4977,15 +5948,23 @@
         <w:t xml:space="preserve"> </w:t>
       </w:r>
       <w:r>
-        <w:t>en f</w:t>
-      </w:r>
-      <w:r>
-        <w:t xml:space="preserve">ilsti og hvor denne skal hentes. </w:t>
+        <w:t xml:space="preserve">en </w:t>
+      </w:r>
+      <w:proofErr w:type="spellStart"/>
+      <w:r>
+        <w:t>f</w:t>
+      </w:r>
+      <w:r>
+        <w:t>ilsti</w:t>
+      </w:r>
+      <w:proofErr w:type="spellEnd"/>
+      <w:r>
+        <w:t xml:space="preserve"> og hvor denne skal hentes. </w:t>
       </w:r>
     </w:p>
     <w:tbl>
       <w:tblPr>
-        <w:tblStyle w:val="Tabel-Gitter"/>
+        <w:tblStyle w:val="TableGrid"/>
         <w:tblW w:w="0" w:type="auto"/>
         <w:tblLook w:val="04A0" w:firstRow="1" w:lastRow="0" w:firstColumn="1" w:lastColumn="0" w:noHBand="0" w:noVBand="1"/>
       </w:tblPr>
@@ -5262,6 +6241,7 @@
               </w:rPr>
               <w:t>(</w:t>
             </w:r>
+            <w:proofErr w:type="spellStart"/>
             <w:r>
               <w:rPr>
                 <w:rFonts w:ascii="Courier New" w:hAnsi="Courier New" w:cs="Courier New"/>
@@ -5273,6 +6253,7 @@
               </w:rPr>
               <w:t>argv</w:t>
             </w:r>
+            <w:proofErr w:type="spellEnd"/>
             <w:r>
               <w:rPr>
                 <w:rFonts w:ascii="Courier New" w:hAnsi="Courier New" w:cs="Courier New"/>
@@ -5343,7 +6324,29 @@
                 <w:szCs w:val="20"/>
                 <w:highlight w:val="white"/>
               </w:rPr>
-              <w:t xml:space="preserve">    fileName </w:t>
+              <w:t xml:space="preserve">    </w:t>
+            </w:r>
+            <w:proofErr w:type="spellStart"/>
+            <w:r>
+              <w:rPr>
+                <w:rFonts w:ascii="Courier New" w:hAnsi="Courier New" w:cs="Courier New"/>
+                <w:color w:val="000000"/>
+                <w:sz w:val="20"/>
+                <w:szCs w:val="20"/>
+                <w:highlight w:val="white"/>
+              </w:rPr>
+              <w:t>fileName</w:t>
+            </w:r>
+            <w:proofErr w:type="spellEnd"/>
+            <w:r>
+              <w:rPr>
+                <w:rFonts w:ascii="Courier New" w:hAnsi="Courier New" w:cs="Courier New"/>
+                <w:color w:val="000000"/>
+                <w:sz w:val="20"/>
+                <w:szCs w:val="20"/>
+                <w:highlight w:val="white"/>
+              </w:rPr>
+              <w:t xml:space="preserve"> </w:t>
             </w:r>
             <w:r>
               <w:rPr>
@@ -5365,8 +6368,20 @@
                 <w:szCs w:val="20"/>
                 <w:highlight w:val="white"/>
               </w:rPr>
-              <w:t xml:space="preserve"> argv</w:t>
-            </w:r>
+              <w:t xml:space="preserve"> </w:t>
+            </w:r>
+            <w:proofErr w:type="spellStart"/>
+            <w:r>
+              <w:rPr>
+                <w:rFonts w:ascii="Courier New" w:hAnsi="Courier New" w:cs="Courier New"/>
+                <w:color w:val="000000"/>
+                <w:sz w:val="20"/>
+                <w:szCs w:val="20"/>
+                <w:highlight w:val="white"/>
+              </w:rPr>
+              <w:t>argv</w:t>
+            </w:r>
+            <w:proofErr w:type="spellEnd"/>
             <w:r>
               <w:rPr>
                 <w:rFonts w:ascii="Courier New" w:hAnsi="Courier New" w:cs="Courier New"/>
@@ -5419,7 +6434,29 @@
                 <w:szCs w:val="20"/>
                 <w:highlight w:val="white"/>
               </w:rPr>
-              <w:t>#Filsti som argument</w:t>
+              <w:t>#</w:t>
+            </w:r>
+            <w:proofErr w:type="spellStart"/>
+            <w:r>
+              <w:rPr>
+                <w:rFonts w:ascii="Courier New" w:hAnsi="Courier New" w:cs="Courier New"/>
+                <w:color w:val="008000"/>
+                <w:sz w:val="20"/>
+                <w:szCs w:val="20"/>
+                <w:highlight w:val="white"/>
+              </w:rPr>
+              <w:t>Filsti</w:t>
+            </w:r>
+            <w:proofErr w:type="spellEnd"/>
+            <w:r>
+              <w:rPr>
+                <w:rFonts w:ascii="Courier New" w:hAnsi="Courier New" w:cs="Courier New"/>
+                <w:color w:val="008000"/>
+                <w:sz w:val="20"/>
+                <w:szCs w:val="20"/>
+                <w:highlight w:val="white"/>
+              </w:rPr>
+              <w:t xml:space="preserve"> som argument</w:t>
             </w:r>
           </w:p>
           <w:p>
@@ -5503,8 +6540,21 @@
                 <w:highlight w:val="white"/>
                 <w:lang w:val="en-US"/>
               </w:rPr>
-              <w:t xml:space="preserve"> fileName</w:t>
-            </w:r>
+              <w:t xml:space="preserve"> </w:t>
+            </w:r>
+            <w:proofErr w:type="spellStart"/>
+            <w:r>
+              <w:rPr>
+                <w:rFonts w:ascii="Courier New" w:hAnsi="Courier New" w:cs="Courier New"/>
+                <w:color w:val="000000"/>
+                <w:sz w:val="20"/>
+                <w:szCs w:val="20"/>
+                <w:highlight w:val="white"/>
+                <w:lang w:val="en-US"/>
+              </w:rPr>
+              <w:t>fileName</w:t>
+            </w:r>
+            <w:proofErr w:type="spellEnd"/>
           </w:p>
           <w:p>
             <w:pPr>
@@ -5568,8 +6618,21 @@
                 <w:highlight w:val="white"/>
                 <w:lang w:val="en-US"/>
               </w:rPr>
-              <w:t xml:space="preserve"> argv</w:t>
-            </w:r>
+              <w:t xml:space="preserve"> </w:t>
+            </w:r>
+            <w:proofErr w:type="spellStart"/>
+            <w:r>
+              <w:rPr>
+                <w:rFonts w:ascii="Courier New" w:hAnsi="Courier New" w:cs="Courier New"/>
+                <w:color w:val="000000"/>
+                <w:sz w:val="20"/>
+                <w:szCs w:val="20"/>
+                <w:highlight w:val="white"/>
+                <w:lang w:val="en-US"/>
+              </w:rPr>
+              <w:t>argv</w:t>
+            </w:r>
+            <w:proofErr w:type="spellEnd"/>
             <w:r>
               <w:rPr>
                 <w:rFonts w:ascii="Courier New" w:hAnsi="Courier New" w:cs="Courier New"/>
@@ -5662,8 +6725,20 @@
                 <w:szCs w:val="20"/>
                 <w:highlight w:val="white"/>
               </w:rPr>
-              <w:t xml:space="preserve"> argv</w:t>
-            </w:r>
+              <w:t xml:space="preserve"> </w:t>
+            </w:r>
+            <w:proofErr w:type="spellStart"/>
+            <w:r>
+              <w:rPr>
+                <w:rFonts w:ascii="Courier New" w:hAnsi="Courier New" w:cs="Courier New"/>
+                <w:color w:val="000000"/>
+                <w:sz w:val="20"/>
+                <w:szCs w:val="20"/>
+                <w:highlight w:val="white"/>
+              </w:rPr>
+              <w:t>argv</w:t>
+            </w:r>
+            <w:proofErr w:type="spellEnd"/>
             <w:r>
               <w:rPr>
                 <w:rFonts w:ascii="Courier New" w:hAnsi="Courier New" w:cs="Courier New"/>
@@ -5790,8 +6865,20 @@
                 <w:szCs w:val="20"/>
                 <w:highlight w:val="white"/>
               </w:rPr>
-              <w:t>#Oprettelse af socket</w:t>
-            </w:r>
+              <w:t xml:space="preserve">#Oprettelse af </w:t>
+            </w:r>
+            <w:proofErr w:type="spellStart"/>
+            <w:r>
+              <w:rPr>
+                <w:rFonts w:ascii="Courier New" w:hAnsi="Courier New" w:cs="Courier New"/>
+                <w:color w:val="008000"/>
+                <w:sz w:val="20"/>
+                <w:szCs w:val="20"/>
+                <w:highlight w:val="white"/>
+              </w:rPr>
+              <w:t>socket</w:t>
+            </w:r>
+            <w:proofErr w:type="spellEnd"/>
           </w:p>
           <w:p>
             <w:pPr>
@@ -5817,16 +6904,29 @@
               </w:rPr>
               <w:t xml:space="preserve">    </w:t>
             </w:r>
-            <w:r>
-              <w:rPr>
-                <w:rFonts w:ascii="Courier New" w:hAnsi="Courier New" w:cs="Courier New"/>
-                <w:color w:val="000000"/>
-                <w:sz w:val="20"/>
-                <w:szCs w:val="20"/>
-                <w:highlight w:val="white"/>
-                <w:lang w:val="en-US"/>
-              </w:rPr>
-              <w:t xml:space="preserve">clientsocket </w:t>
+            <w:proofErr w:type="spellStart"/>
+            <w:r>
+              <w:rPr>
+                <w:rFonts w:ascii="Courier New" w:hAnsi="Courier New" w:cs="Courier New"/>
+                <w:color w:val="000000"/>
+                <w:sz w:val="20"/>
+                <w:szCs w:val="20"/>
+                <w:highlight w:val="white"/>
+                <w:lang w:val="en-US"/>
+              </w:rPr>
+              <w:t>clientsocket</w:t>
+            </w:r>
+            <w:proofErr w:type="spellEnd"/>
+            <w:r>
+              <w:rPr>
+                <w:rFonts w:ascii="Courier New" w:hAnsi="Courier New" w:cs="Courier New"/>
+                <w:color w:val="000000"/>
+                <w:sz w:val="20"/>
+                <w:szCs w:val="20"/>
+                <w:highlight w:val="white"/>
+                <w:lang w:val="en-US"/>
+              </w:rPr>
+              <w:t xml:space="preserve"> </w:t>
             </w:r>
             <w:r>
               <w:rPr>
@@ -5850,7 +6950,19 @@
                 <w:highlight w:val="white"/>
                 <w:lang w:val="en-US"/>
               </w:rPr>
-              <w:t xml:space="preserve"> socket</w:t>
+              <w:t xml:space="preserve"> </w:t>
+            </w:r>
+            <w:proofErr w:type="spellStart"/>
+            <w:r>
+              <w:rPr>
+                <w:rFonts w:ascii="Courier New" w:hAnsi="Courier New" w:cs="Courier New"/>
+                <w:color w:val="000000"/>
+                <w:sz w:val="20"/>
+                <w:szCs w:val="20"/>
+                <w:highlight w:val="white"/>
+                <w:lang w:val="en-US"/>
+              </w:rPr>
+              <w:t>socket</w:t>
             </w:r>
             <w:r>
               <w:rPr>
@@ -5876,6 +6988,7 @@
               </w:rPr>
               <w:t>socket</w:t>
             </w:r>
+            <w:proofErr w:type="spellEnd"/>
             <w:r>
               <w:rPr>
                 <w:rFonts w:ascii="Courier New" w:hAnsi="Courier New" w:cs="Courier New"/>
@@ -5889,6 +7002,7 @@
               </w:rPr>
               <w:t>(</w:t>
             </w:r>
+            <w:proofErr w:type="spellStart"/>
             <w:r>
               <w:rPr>
                 <w:rFonts w:ascii="Courier New" w:hAnsi="Courier New" w:cs="Courier New"/>
@@ -5924,6 +7038,7 @@
               </w:rPr>
               <w:t>AF_INET</w:t>
             </w:r>
+            <w:proofErr w:type="spellEnd"/>
             <w:r>
               <w:rPr>
                 <w:rFonts w:ascii="Courier New" w:hAnsi="Courier New" w:cs="Courier New"/>
@@ -5946,7 +7061,19 @@
                 <w:highlight w:val="white"/>
                 <w:lang w:val="en-US"/>
               </w:rPr>
-              <w:t xml:space="preserve"> socket</w:t>
+              <w:t xml:space="preserve"> </w:t>
+            </w:r>
+            <w:proofErr w:type="spellStart"/>
+            <w:r>
+              <w:rPr>
+                <w:rFonts w:ascii="Courier New" w:hAnsi="Courier New" w:cs="Courier New"/>
+                <w:color w:val="000000"/>
+                <w:sz w:val="20"/>
+                <w:szCs w:val="20"/>
+                <w:highlight w:val="white"/>
+                <w:lang w:val="en-US"/>
+              </w:rPr>
+              <w:t>socket</w:t>
             </w:r>
             <w:r>
               <w:rPr>
@@ -5972,6 +7099,7 @@
               </w:rPr>
               <w:t>SOCK_STREAM</w:t>
             </w:r>
+            <w:proofErr w:type="spellEnd"/>
             <w:r>
               <w:rPr>
                 <w:rFonts w:ascii="Courier New" w:hAnsi="Courier New" w:cs="Courier New"/>
@@ -6009,7 +7137,19 @@
                 <w:highlight w:val="white"/>
                 <w:lang w:val="en-US"/>
               </w:rPr>
-              <w:t xml:space="preserve">    clientsocket</w:t>
+              <w:t xml:space="preserve">    </w:t>
+            </w:r>
+            <w:proofErr w:type="spellStart"/>
+            <w:r>
+              <w:rPr>
+                <w:rFonts w:ascii="Courier New" w:hAnsi="Courier New" w:cs="Courier New"/>
+                <w:color w:val="000000"/>
+                <w:sz w:val="20"/>
+                <w:szCs w:val="20"/>
+                <w:highlight w:val="white"/>
+                <w:lang w:val="en-US"/>
+              </w:rPr>
+              <w:t>clientsocket</w:t>
             </w:r>
             <w:r>
               <w:rPr>
@@ -6035,6 +7175,7 @@
               </w:rPr>
               <w:t>connect</w:t>
             </w:r>
+            <w:proofErr w:type="spellEnd"/>
             <w:r>
               <w:rPr>
                 <w:rFonts w:ascii="Courier New" w:hAnsi="Courier New" w:cs="Courier New"/>
@@ -6163,19 +7304,55 @@
     </w:tbl>
     <w:p>
       <w:pPr>
-        <w:pStyle w:val="Billedtekst"/>
+        <w:pStyle w:val="Caption"/>
       </w:pPr>
-      <w:r>
-        <w:t xml:space="preserve">Snippet </w:t>
-      </w:r>
+      <w:bookmarkStart w:id="4" w:name="_Ref477465173"/>
+      <w:proofErr w:type="spellStart"/>
+      <w:r>
+        <w:t>Snippet</w:t>
+      </w:r>
+      <w:proofErr w:type="spellEnd"/>
+      <w:r>
+        <w:t xml:space="preserve"> </w:t>
+      </w:r>
+      <w:fldSimple w:instr=" SEQ Snippet \* ARABIC ">
+        <w:r>
+          <w:rPr>
+            <w:noProof/>
+          </w:rPr>
+          <w:t>4</w:t>
+        </w:r>
+      </w:fldSimple>
+      <w:bookmarkEnd w:id="4"/>
+      <w:r>
+        <w:t xml:space="preserve"> – Oprettelse af </w:t>
+      </w:r>
+      <w:proofErr w:type="spellStart"/>
+      <w:r>
+        <w:t>clientsocket</w:t>
+      </w:r>
+      <w:proofErr w:type="spellEnd"/>
+      <w:r>
+        <w:t>.</w:t>
+      </w:r>
+    </w:p>
+    <w:p>
       <w:r>
         <w:fldChar w:fldCharType="begin"/>
       </w:r>
       <w:r>
-        <w:instrText xml:space="preserve"> SEQ Snippet \* ARABIC </w:instrText>
+        <w:instrText xml:space="preserve"> REF _Ref477465173 \h </w:instrText>
       </w:r>
       <w:r>
         <w:fldChar w:fldCharType="separate"/>
+      </w:r>
+      <w:proofErr w:type="spellStart"/>
+      <w:r>
+        <w:t>Snippet</w:t>
+      </w:r>
+      <w:proofErr w:type="spellEnd"/>
+      <w:r>
+        <w:t xml:space="preserve"> </w:t>
       </w:r>
       <w:r>
         <w:rPr>
@@ -6184,21 +7361,29 @@
         <w:t>4</w:t>
       </w:r>
       <w:r>
-        <w:rPr>
-          <w:noProof/>
-        </w:rPr>
         <w:fldChar w:fldCharType="end"/>
       </w:r>
       <w:r>
-        <w:t xml:space="preserve"> – Oprettelse af clientsocket.</w:t>
-      </w:r>
-    </w:p>
-    <w:p>
-      <w:r>
-        <w:t xml:space="preserve">Snippet 4 </w:t>
-      </w:r>
-      <w:r>
-        <w:t xml:space="preserve">viser initiering af client socket. </w:t>
+        <w:t xml:space="preserve"> </w:t>
+      </w:r>
+      <w:r>
+        <w:t xml:space="preserve">viser initiering af </w:t>
+      </w:r>
+      <w:proofErr w:type="spellStart"/>
+      <w:r>
+        <w:t>client</w:t>
+      </w:r>
+      <w:proofErr w:type="spellEnd"/>
+      <w:r>
+        <w:t xml:space="preserve"> </w:t>
+      </w:r>
+      <w:proofErr w:type="spellStart"/>
+      <w:r>
+        <w:t>socket</w:t>
+      </w:r>
+      <w:proofErr w:type="spellEnd"/>
+      <w:r>
+        <w:t xml:space="preserve">. </w:t>
       </w:r>
       <w:r>
         <w:t xml:space="preserve">SOCK_STREAM gør at det er TCP. </w:t>
@@ -6206,7 +7391,7 @@
     </w:p>
     <w:tbl>
       <w:tblPr>
-        <w:tblStyle w:val="Tabel-Gitter"/>
+        <w:tblStyle w:val="TableGrid"/>
         <w:tblW w:w="0" w:type="auto"/>
         <w:tblLook w:val="04A0" w:firstRow="1" w:lastRow="0" w:firstColumn="1" w:lastColumn="0" w:noHBand="0" w:noVBand="1"/>
       </w:tblPr>
@@ -6250,8 +7435,20 @@
                 <w:szCs w:val="20"/>
                 <w:highlight w:val="white"/>
               </w:rPr>
-              <w:t>#Anmod server om fil gennem socket</w:t>
-            </w:r>
+              <w:t xml:space="preserve">#Anmod server om fil gennem </w:t>
+            </w:r>
+            <w:proofErr w:type="spellStart"/>
+            <w:r>
+              <w:rPr>
+                <w:rFonts w:ascii="Courier New" w:hAnsi="Courier New" w:cs="Courier New"/>
+                <w:color w:val="008000"/>
+                <w:sz w:val="20"/>
+                <w:szCs w:val="20"/>
+                <w:highlight w:val="white"/>
+              </w:rPr>
+              <w:t>socket</w:t>
+            </w:r>
+            <w:proofErr w:type="spellEnd"/>
           </w:p>
           <w:p>
             <w:pPr>
@@ -6277,6 +7474,7 @@
               </w:rPr>
               <w:t xml:space="preserve">    </w:t>
             </w:r>
+            <w:proofErr w:type="spellStart"/>
             <w:r>
               <w:rPr>
                 <w:rFonts w:ascii="Courier New" w:hAnsi="Courier New" w:cs="Courier New"/>
@@ -6312,6 +7510,7 @@
               </w:rPr>
               <w:t>writeTextTCP</w:t>
             </w:r>
+            <w:proofErr w:type="spellEnd"/>
             <w:r>
               <w:rPr>
                 <w:rFonts w:ascii="Courier New" w:hAnsi="Courier New" w:cs="Courier New"/>
@@ -6325,6 +7524,7 @@
               </w:rPr>
               <w:t>(</w:t>
             </w:r>
+            <w:proofErr w:type="spellStart"/>
             <w:r>
               <w:rPr>
                 <w:rFonts w:ascii="Courier New" w:hAnsi="Courier New" w:cs="Courier New"/>
@@ -6336,6 +7536,7 @@
               </w:rPr>
               <w:t>fileName</w:t>
             </w:r>
+            <w:proofErr w:type="spellEnd"/>
             <w:r>
               <w:rPr>
                 <w:rFonts w:ascii="Courier New" w:hAnsi="Courier New" w:cs="Courier New"/>
@@ -6358,8 +7559,21 @@
                 <w:highlight w:val="white"/>
                 <w:lang w:val="en-US"/>
               </w:rPr>
-              <w:t xml:space="preserve"> clientsocket</w:t>
-            </w:r>
+              <w:t xml:space="preserve"> </w:t>
+            </w:r>
+            <w:proofErr w:type="spellStart"/>
+            <w:r>
+              <w:rPr>
+                <w:rFonts w:ascii="Courier New" w:hAnsi="Courier New" w:cs="Courier New"/>
+                <w:color w:val="000000"/>
+                <w:sz w:val="20"/>
+                <w:szCs w:val="20"/>
+                <w:highlight w:val="white"/>
+                <w:lang w:val="en-US"/>
+              </w:rPr>
+              <w:t>clientsocket</w:t>
+            </w:r>
+            <w:proofErr w:type="spellEnd"/>
             <w:r>
               <w:rPr>
                 <w:rFonts w:ascii="Courier New" w:hAnsi="Courier New" w:cs="Courier New"/>
@@ -6484,7 +7698,55 @@
                 <w:highlight w:val="white"/>
                 <w:lang w:val="en-US"/>
               </w:rPr>
-              <w:t>#Vent paa at modtage fil</w:t>
+              <w:t xml:space="preserve">#Vent </w:t>
+            </w:r>
+            <w:proofErr w:type="spellStart"/>
+            <w:r>
+              <w:rPr>
+                <w:rFonts w:ascii="Courier New" w:hAnsi="Courier New" w:cs="Courier New"/>
+                <w:color w:val="008000"/>
+                <w:sz w:val="20"/>
+                <w:szCs w:val="20"/>
+                <w:highlight w:val="white"/>
+                <w:lang w:val="en-US"/>
+              </w:rPr>
+              <w:t>paa</w:t>
+            </w:r>
+            <w:proofErr w:type="spellEnd"/>
+            <w:r>
+              <w:rPr>
+                <w:rFonts w:ascii="Courier New" w:hAnsi="Courier New" w:cs="Courier New"/>
+                <w:color w:val="008000"/>
+                <w:sz w:val="20"/>
+                <w:szCs w:val="20"/>
+                <w:highlight w:val="white"/>
+                <w:lang w:val="en-US"/>
+              </w:rPr>
+              <w:t xml:space="preserve"> at </w:t>
+            </w:r>
+            <w:proofErr w:type="spellStart"/>
+            <w:r>
+              <w:rPr>
+                <w:rFonts w:ascii="Courier New" w:hAnsi="Courier New" w:cs="Courier New"/>
+                <w:color w:val="008000"/>
+                <w:sz w:val="20"/>
+                <w:szCs w:val="20"/>
+                <w:highlight w:val="white"/>
+                <w:lang w:val="en-US"/>
+              </w:rPr>
+              <w:t>modtage</w:t>
+            </w:r>
+            <w:proofErr w:type="spellEnd"/>
+            <w:r>
+              <w:rPr>
+                <w:rFonts w:ascii="Courier New" w:hAnsi="Courier New" w:cs="Courier New"/>
+                <w:color w:val="008000"/>
+                <w:sz w:val="20"/>
+                <w:szCs w:val="20"/>
+                <w:highlight w:val="white"/>
+                <w:lang w:val="en-US"/>
+              </w:rPr>
+              <w:t xml:space="preserve"> fil</w:t>
             </w:r>
           </w:p>
           <w:p>
@@ -6510,8 +7772,21 @@
                 <w:highlight w:val="white"/>
                 <w:lang w:val="en-US"/>
               </w:rPr>
-              <w:t xml:space="preserve">    receiveFile</w:t>
-            </w:r>
+              <w:t xml:space="preserve">    </w:t>
+            </w:r>
+            <w:proofErr w:type="spellStart"/>
+            <w:r>
+              <w:rPr>
+                <w:rFonts w:ascii="Courier New" w:hAnsi="Courier New" w:cs="Courier New"/>
+                <w:color w:val="000000"/>
+                <w:sz w:val="20"/>
+                <w:szCs w:val="20"/>
+                <w:highlight w:val="white"/>
+                <w:lang w:val="en-US"/>
+              </w:rPr>
+              <w:t>receiveFile</w:t>
+            </w:r>
+            <w:proofErr w:type="spellEnd"/>
             <w:r>
               <w:rPr>
                 <w:rFonts w:ascii="Courier New" w:hAnsi="Courier New" w:cs="Courier New"/>
@@ -6525,6 +7800,7 @@
               </w:rPr>
               <w:t>(</w:t>
             </w:r>
+            <w:proofErr w:type="spellStart"/>
             <w:r>
               <w:rPr>
                 <w:rFonts w:ascii="Courier New" w:hAnsi="Courier New" w:cs="Courier New"/>
@@ -6536,6 +7812,7 @@
               </w:rPr>
               <w:t>fileName</w:t>
             </w:r>
+            <w:proofErr w:type="spellEnd"/>
             <w:r>
               <w:rPr>
                 <w:rFonts w:ascii="Courier New" w:hAnsi="Courier New" w:cs="Courier New"/>
@@ -6558,8 +7835,21 @@
                 <w:highlight w:val="white"/>
                 <w:lang w:val="en-US"/>
               </w:rPr>
-              <w:t xml:space="preserve"> clientsocket</w:t>
-            </w:r>
+              <w:t xml:space="preserve"> </w:t>
+            </w:r>
+            <w:proofErr w:type="spellStart"/>
+            <w:r>
+              <w:rPr>
+                <w:rFonts w:ascii="Courier New" w:hAnsi="Courier New" w:cs="Courier New"/>
+                <w:color w:val="000000"/>
+                <w:sz w:val="20"/>
+                <w:szCs w:val="20"/>
+                <w:highlight w:val="white"/>
+                <w:lang w:val="en-US"/>
+              </w:rPr>
+              <w:t>clientsocket</w:t>
+            </w:r>
+            <w:proofErr w:type="spellEnd"/>
             <w:r>
               <w:rPr>
                 <w:rFonts w:ascii="Courier New" w:hAnsi="Courier New" w:cs="Courier New"/>
@@ -6682,7 +7972,19 @@
                 <w:highlight w:val="white"/>
                 <w:lang w:val="en-US"/>
               </w:rPr>
-              <w:t xml:space="preserve">    clientsocket</w:t>
+              <w:t xml:space="preserve">    </w:t>
+            </w:r>
+            <w:proofErr w:type="spellStart"/>
+            <w:r>
+              <w:rPr>
+                <w:rFonts w:ascii="Courier New" w:hAnsi="Courier New" w:cs="Courier New"/>
+                <w:color w:val="000000"/>
+                <w:sz w:val="20"/>
+                <w:szCs w:val="20"/>
+                <w:highlight w:val="white"/>
+                <w:lang w:val="en-US"/>
+              </w:rPr>
+              <w:t>clientsocket</w:t>
             </w:r>
             <w:r>
               <w:rPr>
@@ -6708,6 +8010,7 @@
               </w:rPr>
               <w:t>close</w:t>
             </w:r>
+            <w:proofErr w:type="spellEnd"/>
             <w:r>
               <w:rPr>
                 <w:rFonts w:ascii="Courier New" w:hAnsi="Courier New" w:cs="Courier New"/>
@@ -6735,19 +8038,55 @@
     </w:tbl>
     <w:p>
       <w:pPr>
-        <w:pStyle w:val="Billedtekst"/>
+        <w:pStyle w:val="Caption"/>
       </w:pPr>
-      <w:r>
-        <w:t xml:space="preserve">Snippet </w:t>
-      </w:r>
+      <w:bookmarkStart w:id="5" w:name="_Ref477465100"/>
+      <w:proofErr w:type="spellStart"/>
+      <w:r>
+        <w:t>Snippet</w:t>
+      </w:r>
+      <w:proofErr w:type="spellEnd"/>
+      <w:r>
+        <w:t xml:space="preserve"> </w:t>
+      </w:r>
+      <w:fldSimple w:instr=" SEQ Snippet \* ARABIC ">
+        <w:r>
+          <w:rPr>
+            <w:noProof/>
+          </w:rPr>
+          <w:t>5</w:t>
+        </w:r>
+      </w:fldSimple>
+      <w:bookmarkEnd w:id="5"/>
+      <w:r>
+        <w:t xml:space="preserve"> – Client anmoder server om fil gennem </w:t>
+      </w:r>
+      <w:proofErr w:type="spellStart"/>
+      <w:r>
+        <w:t>socket</w:t>
+      </w:r>
+      <w:proofErr w:type="spellEnd"/>
+      <w:r>
+        <w:t>.</w:t>
+      </w:r>
+    </w:p>
+    <w:p>
       <w:r>
         <w:fldChar w:fldCharType="begin"/>
       </w:r>
       <w:r>
-        <w:instrText xml:space="preserve"> SEQ Snippet \* ARABIC </w:instrText>
+        <w:instrText xml:space="preserve"> REF _Ref477465100 \h </w:instrText>
       </w:r>
       <w:r>
         <w:fldChar w:fldCharType="separate"/>
+      </w:r>
+      <w:proofErr w:type="spellStart"/>
+      <w:r>
+        <w:t>Snippet</w:t>
+      </w:r>
+      <w:proofErr w:type="spellEnd"/>
+      <w:r>
+        <w:t xml:space="preserve"> </w:t>
       </w:r>
       <w:r>
         <w:rPr>
@@ -6756,30 +8095,44 @@
         <w:t>5</w:t>
       </w:r>
       <w:r>
-        <w:rPr>
-          <w:noProof/>
-        </w:rPr>
         <w:fldChar w:fldCharType="end"/>
       </w:r>
       <w:r>
-        <w:t xml:space="preserve"> – Client anmoder server om fil gennem socket.</w:t>
-      </w:r>
-    </w:p>
-    <w:p>
-      <w:r>
-        <w:t xml:space="preserve">Snipper 5 viser </w:t>
+        <w:t xml:space="preserve"> viser </w:t>
       </w:r>
       <w:r>
         <w:t xml:space="preserve">at vi initiere </w:t>
       </w:r>
       <w:r>
-        <w:t xml:space="preserve">TCP forbindelsen ved at anmode og en fil. </w:t>
-      </w:r>
-      <w:r>
-        <w:t xml:space="preserve">Derefter kalder vi funktionen receiveFile(). Når vi har modtaget filen </w:t>
-      </w:r>
-      <w:r>
-        <w:t xml:space="preserve">lukkes socketten og programmet lukkes. </w:t>
+        <w:t>T</w:t>
+      </w:r>
+      <w:r>
+        <w:t>CP forbindelsen ved at anmode om</w:t>
+      </w:r>
+      <w:r>
+        <w:t xml:space="preserve"> en fil. </w:t>
+      </w:r>
+      <w:r>
+        <w:t xml:space="preserve">Derefter kalder vi funktionen </w:t>
+      </w:r>
+      <w:proofErr w:type="spellStart"/>
+      <w:r>
+        <w:t>receiveFile</w:t>
+      </w:r>
+      <w:proofErr w:type="spellEnd"/>
+      <w:r>
+        <w:t xml:space="preserve">(). Når vi har modtaget filen </w:t>
+      </w:r>
+      <w:r>
+        <w:t xml:space="preserve">lukkes </w:t>
+      </w:r>
+      <w:proofErr w:type="spellStart"/>
+      <w:r>
+        <w:t>socketten</w:t>
+      </w:r>
+      <w:proofErr w:type="spellEnd"/>
+      <w:r>
+        <w:t xml:space="preserve"> og programmet lukkes. </w:t>
       </w:r>
     </w:p>
     <w:p>
@@ -6789,7 +8142,7 @@
     </w:p>
     <w:tbl>
       <w:tblPr>
-        <w:tblStyle w:val="Tabel-Gitter"/>
+        <w:tblStyle w:val="TableGrid"/>
         <w:tblW w:w="0" w:type="auto"/>
         <w:tblLook w:val="04A0" w:firstRow="1" w:lastRow="0" w:firstColumn="1" w:lastColumn="0" w:noHBand="0" w:noVBand="1"/>
       </w:tblPr>
@@ -6858,6 +8211,7 @@
               </w:rPr>
               <w:t xml:space="preserve"> </w:t>
             </w:r>
+            <w:proofErr w:type="spellStart"/>
             <w:r>
               <w:rPr>
                 <w:rFonts w:ascii="Courier New" w:hAnsi="Courier New" w:cs="Courier New"/>
@@ -6869,6 +8223,7 @@
               </w:rPr>
               <w:t>receiveFile</w:t>
             </w:r>
+            <w:proofErr w:type="spellEnd"/>
             <w:r>
               <w:rPr>
                 <w:rFonts w:ascii="Courier New" w:hAnsi="Courier New" w:cs="Courier New"/>
@@ -6882,6 +8237,7 @@
               </w:rPr>
               <w:t>(</w:t>
             </w:r>
+            <w:proofErr w:type="spellStart"/>
             <w:r>
               <w:rPr>
                 <w:rFonts w:ascii="Courier New" w:hAnsi="Courier New" w:cs="Courier New"/>
@@ -6893,6 +8249,7 @@
               </w:rPr>
               <w:t>fileName</w:t>
             </w:r>
+            <w:proofErr w:type="spellEnd"/>
             <w:r>
               <w:rPr>
                 <w:rFonts w:ascii="Courier New" w:hAnsi="Courier New" w:cs="Courier New"/>
@@ -6978,7 +8335,19 @@
                 <w:highlight w:val="white"/>
                 <w:lang w:val="en-US"/>
               </w:rPr>
-              <w:t xml:space="preserve"> Lib</w:t>
+              <w:t xml:space="preserve"> </w:t>
+            </w:r>
+            <w:proofErr w:type="spellStart"/>
+            <w:r>
+              <w:rPr>
+                <w:rFonts w:ascii="Courier New" w:hAnsi="Courier New" w:cs="Courier New"/>
+                <w:color w:val="000000"/>
+                <w:sz w:val="20"/>
+                <w:szCs w:val="20"/>
+                <w:highlight w:val="white"/>
+                <w:lang w:val="en-US"/>
+              </w:rPr>
+              <w:t>Lib</w:t>
             </w:r>
             <w:r>
               <w:rPr>
@@ -7004,6 +8373,7 @@
               </w:rPr>
               <w:t>readTextTCP</w:t>
             </w:r>
+            <w:proofErr w:type="spellEnd"/>
             <w:r>
               <w:rPr>
                 <w:rFonts w:ascii="Courier New" w:hAnsi="Courier New" w:cs="Courier New"/>
@@ -7061,7 +8431,31 @@
                 <w:highlight w:val="white"/>
                 <w:lang w:val="en-US"/>
               </w:rPr>
-              <w:t># Save recieved message</w:t>
+              <w:t xml:space="preserve"># Save </w:t>
+            </w:r>
+            <w:proofErr w:type="spellStart"/>
+            <w:r>
+              <w:rPr>
+                <w:rFonts w:ascii="Courier New" w:hAnsi="Courier New" w:cs="Courier New"/>
+                <w:color w:val="008000"/>
+                <w:sz w:val="20"/>
+                <w:szCs w:val="20"/>
+                <w:highlight w:val="white"/>
+                <w:lang w:val="en-US"/>
+              </w:rPr>
+              <w:t>recieved</w:t>
+            </w:r>
+            <w:proofErr w:type="spellEnd"/>
+            <w:r>
+              <w:rPr>
+                <w:rFonts w:ascii="Courier New" w:hAnsi="Courier New" w:cs="Courier New"/>
+                <w:color w:val="008000"/>
+                <w:sz w:val="20"/>
+                <w:szCs w:val="20"/>
+                <w:highlight w:val="white"/>
+                <w:lang w:val="en-US"/>
+              </w:rPr>
+              <w:t xml:space="preserve"> message</w:t>
             </w:r>
           </w:p>
           <w:p>
@@ -7087,7 +8481,31 @@
                 <w:highlight w:val="white"/>
                 <w:lang w:val="en-US"/>
               </w:rPr>
-              <w:t xml:space="preserve">    fileName </w:t>
+              <w:t xml:space="preserve">    </w:t>
+            </w:r>
+            <w:proofErr w:type="spellStart"/>
+            <w:r>
+              <w:rPr>
+                <w:rFonts w:ascii="Courier New" w:hAnsi="Courier New" w:cs="Courier New"/>
+                <w:color w:val="000000"/>
+                <w:sz w:val="20"/>
+                <w:szCs w:val="20"/>
+                <w:highlight w:val="white"/>
+                <w:lang w:val="en-US"/>
+              </w:rPr>
+              <w:t>fileName</w:t>
+            </w:r>
+            <w:proofErr w:type="spellEnd"/>
+            <w:r>
+              <w:rPr>
+                <w:rFonts w:ascii="Courier New" w:hAnsi="Courier New" w:cs="Courier New"/>
+                <w:color w:val="000000"/>
+                <w:sz w:val="20"/>
+                <w:szCs w:val="20"/>
+                <w:highlight w:val="white"/>
+                <w:lang w:val="en-US"/>
+              </w:rPr>
+              <w:t xml:space="preserve"> </w:t>
             </w:r>
             <w:r>
               <w:rPr>
@@ -7111,7 +8529,19 @@
                 <w:highlight w:val="white"/>
                 <w:lang w:val="en-US"/>
               </w:rPr>
-              <w:t xml:space="preserve"> Lib</w:t>
+              <w:t xml:space="preserve"> </w:t>
+            </w:r>
+            <w:proofErr w:type="spellStart"/>
+            <w:r>
+              <w:rPr>
+                <w:rFonts w:ascii="Courier New" w:hAnsi="Courier New" w:cs="Courier New"/>
+                <w:color w:val="000000"/>
+                <w:sz w:val="20"/>
+                <w:szCs w:val="20"/>
+                <w:highlight w:val="white"/>
+                <w:lang w:val="en-US"/>
+              </w:rPr>
+              <w:t>Lib</w:t>
             </w:r>
             <w:r>
               <w:rPr>
@@ -7137,6 +8567,7 @@
               </w:rPr>
               <w:t>extractFilename</w:t>
             </w:r>
+            <w:proofErr w:type="spellEnd"/>
             <w:r>
               <w:rPr>
                 <w:rFonts w:ascii="Courier New" w:hAnsi="Courier New" w:cs="Courier New"/>
@@ -7150,6 +8581,7 @@
               </w:rPr>
               <w:t>(</w:t>
             </w:r>
+            <w:proofErr w:type="spellStart"/>
             <w:r>
               <w:rPr>
                 <w:rFonts w:ascii="Courier New" w:hAnsi="Courier New" w:cs="Courier New"/>
@@ -7161,6 +8593,7 @@
               </w:rPr>
               <w:t>fileName</w:t>
             </w:r>
+            <w:proofErr w:type="spellEnd"/>
             <w:r>
               <w:rPr>
                 <w:rFonts w:ascii="Courier New" w:hAnsi="Courier New" w:cs="Courier New"/>
@@ -7553,6 +8986,7 @@
               </w:rPr>
               <w:t>,</w:t>
             </w:r>
+            <w:proofErr w:type="spellStart"/>
             <w:r>
               <w:rPr>
                 <w:rFonts w:ascii="Courier New" w:hAnsi="Courier New" w:cs="Courier New"/>
@@ -7564,6 +8998,7 @@
               </w:rPr>
               <w:t>fileName</w:t>
             </w:r>
+            <w:proofErr w:type="spellEnd"/>
             <w:r>
               <w:rPr>
                 <w:rFonts w:ascii="Courier New" w:hAnsi="Courier New" w:cs="Courier New"/>
@@ -7597,7 +9032,31 @@
                 <w:highlight w:val="white"/>
                 <w:lang w:val="en-US"/>
               </w:rPr>
-              <w:t>'doesn\'t exist. Closing connection.'</w:t>
+              <w:t>'</w:t>
+            </w:r>
+            <w:proofErr w:type="spellStart"/>
+            <w:r>
+              <w:rPr>
+                <w:rFonts w:ascii="Courier New" w:hAnsi="Courier New" w:cs="Courier New"/>
+                <w:color w:val="808080"/>
+                <w:sz w:val="20"/>
+                <w:szCs w:val="20"/>
+                <w:highlight w:val="white"/>
+                <w:lang w:val="en-US"/>
+              </w:rPr>
+              <w:t>doesn</w:t>
+            </w:r>
+            <w:proofErr w:type="spellEnd"/>
+            <w:r>
+              <w:rPr>
+                <w:rFonts w:ascii="Courier New" w:hAnsi="Courier New" w:cs="Courier New"/>
+                <w:color w:val="808080"/>
+                <w:sz w:val="20"/>
+                <w:szCs w:val="20"/>
+                <w:highlight w:val="white"/>
+                <w:lang w:val="en-US"/>
+              </w:rPr>
+              <w:t>\'t exist. Closing connection.'</w:t>
             </w:r>
           </w:p>
           <w:p>
@@ -7623,7 +9082,19 @@
                 <w:highlight w:val="white"/>
                 <w:lang w:val="en-US"/>
               </w:rPr>
-              <w:t xml:space="preserve">        sys</w:t>
+              <w:t xml:space="preserve">        </w:t>
+            </w:r>
+            <w:proofErr w:type="spellStart"/>
+            <w:r>
+              <w:rPr>
+                <w:rFonts w:ascii="Courier New" w:hAnsi="Courier New" w:cs="Courier New"/>
+                <w:color w:val="000000"/>
+                <w:sz w:val="20"/>
+                <w:szCs w:val="20"/>
+                <w:highlight w:val="white"/>
+                <w:lang w:val="en-US"/>
+              </w:rPr>
+              <w:t>sys</w:t>
             </w:r>
             <w:r>
               <w:rPr>
@@ -7649,6 +9120,7 @@
               </w:rPr>
               <w:t>exit</w:t>
             </w:r>
+            <w:proofErr w:type="spellEnd"/>
             <w:r>
               <w:rPr>
                 <w:rFonts w:ascii="Courier New" w:hAnsi="Courier New" w:cs="Courier New"/>
@@ -7698,7 +9170,31 @@
                 <w:highlight w:val="white"/>
                 <w:lang w:val="en-US"/>
               </w:rPr>
-              <w:t xml:space="preserve">    text_obj </w:t>
+              <w:t xml:space="preserve">    </w:t>
+            </w:r>
+            <w:proofErr w:type="spellStart"/>
+            <w:r>
+              <w:rPr>
+                <w:rFonts w:ascii="Courier New" w:hAnsi="Courier New" w:cs="Courier New"/>
+                <w:color w:val="000000"/>
+                <w:sz w:val="20"/>
+                <w:szCs w:val="20"/>
+                <w:highlight w:val="white"/>
+                <w:lang w:val="en-US"/>
+              </w:rPr>
+              <w:t>text_obj</w:t>
+            </w:r>
+            <w:proofErr w:type="spellEnd"/>
+            <w:r>
+              <w:rPr>
+                <w:rFonts w:ascii="Courier New" w:hAnsi="Courier New" w:cs="Courier New"/>
+                <w:color w:val="000000"/>
+                <w:sz w:val="20"/>
+                <w:szCs w:val="20"/>
+                <w:highlight w:val="white"/>
+                <w:lang w:val="en-US"/>
+              </w:rPr>
+              <w:t xml:space="preserve"> </w:t>
             </w:r>
             <w:r>
               <w:rPr>
@@ -7737,6 +9233,7 @@
               </w:rPr>
               <w:t>(</w:t>
             </w:r>
+            <w:proofErr w:type="spellStart"/>
             <w:r>
               <w:rPr>
                 <w:rFonts w:ascii="Courier New" w:hAnsi="Courier New" w:cs="Courier New"/>
@@ -7748,6 +9245,7 @@
               </w:rPr>
               <w:t>fileName</w:t>
             </w:r>
+            <w:proofErr w:type="spellEnd"/>
             <w:r>
               <w:rPr>
                 <w:rFonts w:ascii="Courier New" w:hAnsi="Courier New" w:cs="Courier New"/>
@@ -7857,7 +9355,31 @@
                 <w:highlight w:val="white"/>
                 <w:lang w:val="en-US"/>
               </w:rPr>
-              <w:t xml:space="preserve">    i </w:t>
+              <w:t xml:space="preserve">    </w:t>
+            </w:r>
+            <w:proofErr w:type="spellStart"/>
+            <w:r>
+              <w:rPr>
+                <w:rFonts w:ascii="Courier New" w:hAnsi="Courier New" w:cs="Courier New"/>
+                <w:color w:val="000000"/>
+                <w:sz w:val="20"/>
+                <w:szCs w:val="20"/>
+                <w:highlight w:val="white"/>
+                <w:lang w:val="en-US"/>
+              </w:rPr>
+              <w:t>i</w:t>
+            </w:r>
+            <w:proofErr w:type="spellEnd"/>
+            <w:r>
+              <w:rPr>
+                <w:rFonts w:ascii="Courier New" w:hAnsi="Courier New" w:cs="Courier New"/>
+                <w:color w:val="000000"/>
+                <w:sz w:val="20"/>
+                <w:szCs w:val="20"/>
+                <w:highlight w:val="white"/>
+                <w:lang w:val="en-US"/>
+              </w:rPr>
+              <w:t xml:space="preserve"> </w:t>
             </w:r>
             <w:r>
               <w:rPr>
@@ -7957,7 +9479,31 @@
                 <w:highlight w:val="white"/>
                 <w:lang w:val="en-US"/>
               </w:rPr>
-              <w:t xml:space="preserve"> i </w:t>
+              <w:t xml:space="preserve"> </w:t>
+            </w:r>
+            <w:proofErr w:type="spellStart"/>
+            <w:r>
+              <w:rPr>
+                <w:rFonts w:ascii="Courier New" w:hAnsi="Courier New" w:cs="Courier New"/>
+                <w:color w:val="000000"/>
+                <w:sz w:val="20"/>
+                <w:szCs w:val="20"/>
+                <w:highlight w:val="white"/>
+                <w:lang w:val="en-US"/>
+              </w:rPr>
+              <w:t>i</w:t>
+            </w:r>
+            <w:proofErr w:type="spellEnd"/>
+            <w:r>
+              <w:rPr>
+                <w:rFonts w:ascii="Courier New" w:hAnsi="Courier New" w:cs="Courier New"/>
+                <w:color w:val="000000"/>
+                <w:sz w:val="20"/>
+                <w:szCs w:val="20"/>
+                <w:highlight w:val="white"/>
+                <w:lang w:val="en-US"/>
+              </w:rPr>
+              <w:t xml:space="preserve"> </w:t>
             </w:r>
             <w:r>
               <w:rPr>
@@ -8068,7 +9614,19 @@
                 <w:highlight w:val="white"/>
                 <w:lang w:val="en-US"/>
               </w:rPr>
-              <w:t xml:space="preserve"> conn</w:t>
+              <w:t xml:space="preserve"> </w:t>
+            </w:r>
+            <w:proofErr w:type="spellStart"/>
+            <w:r>
+              <w:rPr>
+                <w:rFonts w:ascii="Courier New" w:hAnsi="Courier New" w:cs="Courier New"/>
+                <w:color w:val="000000"/>
+                <w:sz w:val="20"/>
+                <w:szCs w:val="20"/>
+                <w:highlight w:val="white"/>
+                <w:lang w:val="en-US"/>
+              </w:rPr>
+              <w:t>conn</w:t>
             </w:r>
             <w:r>
               <w:rPr>
@@ -8094,6 +9652,7 @@
               </w:rPr>
               <w:t>recv</w:t>
             </w:r>
+            <w:proofErr w:type="spellEnd"/>
             <w:r>
               <w:rPr>
                 <w:rFonts w:ascii="Courier New" w:hAnsi="Courier New" w:cs="Courier New"/>
@@ -8155,7 +9714,19 @@
                 <w:highlight w:val="white"/>
                 <w:lang w:val="en-US"/>
               </w:rPr>
-              <w:t xml:space="preserve">        text_obj</w:t>
+              <w:t xml:space="preserve">        </w:t>
+            </w:r>
+            <w:proofErr w:type="spellStart"/>
+            <w:r>
+              <w:rPr>
+                <w:rFonts w:ascii="Courier New" w:hAnsi="Courier New" w:cs="Courier New"/>
+                <w:color w:val="000000"/>
+                <w:sz w:val="20"/>
+                <w:szCs w:val="20"/>
+                <w:highlight w:val="white"/>
+                <w:lang w:val="en-US"/>
+              </w:rPr>
+              <w:t>text_obj</w:t>
             </w:r>
             <w:r>
               <w:rPr>
@@ -8181,6 +9752,7 @@
               </w:rPr>
               <w:t>write</w:t>
             </w:r>
+            <w:proofErr w:type="spellEnd"/>
             <w:r>
               <w:rPr>
                 <w:rFonts w:ascii="Courier New" w:hAnsi="Courier New" w:cs="Courier New"/>
@@ -8264,7 +9836,31 @@
                 <w:highlight w:val="white"/>
                 <w:lang w:val="en-US"/>
               </w:rPr>
-              <w:t xml:space="preserve">        i </w:t>
+              <w:t xml:space="preserve">        </w:t>
+            </w:r>
+            <w:proofErr w:type="spellStart"/>
+            <w:r>
+              <w:rPr>
+                <w:rFonts w:ascii="Courier New" w:hAnsi="Courier New" w:cs="Courier New"/>
+                <w:color w:val="000000"/>
+                <w:sz w:val="20"/>
+                <w:szCs w:val="20"/>
+                <w:highlight w:val="white"/>
+                <w:lang w:val="en-US"/>
+              </w:rPr>
+              <w:t>i</w:t>
+            </w:r>
+            <w:proofErr w:type="spellEnd"/>
+            <w:r>
+              <w:rPr>
+                <w:rFonts w:ascii="Courier New" w:hAnsi="Courier New" w:cs="Courier New"/>
+                <w:color w:val="000000"/>
+                <w:sz w:val="20"/>
+                <w:szCs w:val="20"/>
+                <w:highlight w:val="white"/>
+                <w:lang w:val="en-US"/>
+              </w:rPr>
+              <w:t xml:space="preserve"> </w:t>
             </w:r>
             <w:r>
               <w:rPr>
@@ -8288,7 +9884,31 @@
                 <w:highlight w:val="white"/>
                 <w:lang w:val="en-US"/>
               </w:rPr>
-              <w:t xml:space="preserve"> i </w:t>
+              <w:t xml:space="preserve"> </w:t>
+            </w:r>
+            <w:proofErr w:type="spellStart"/>
+            <w:r>
+              <w:rPr>
+                <w:rFonts w:ascii="Courier New" w:hAnsi="Courier New" w:cs="Courier New"/>
+                <w:color w:val="000000"/>
+                <w:sz w:val="20"/>
+                <w:szCs w:val="20"/>
+                <w:highlight w:val="white"/>
+                <w:lang w:val="en-US"/>
+              </w:rPr>
+              <w:t>i</w:t>
+            </w:r>
+            <w:proofErr w:type="spellEnd"/>
+            <w:r>
+              <w:rPr>
+                <w:rFonts w:ascii="Courier New" w:hAnsi="Courier New" w:cs="Courier New"/>
+                <w:color w:val="000000"/>
+                <w:sz w:val="20"/>
+                <w:szCs w:val="20"/>
+                <w:highlight w:val="white"/>
+                <w:lang w:val="en-US"/>
+              </w:rPr>
+              <w:t xml:space="preserve"> </w:t>
             </w:r>
             <w:r>
               <w:rPr>
@@ -8312,8 +9932,21 @@
                 <w:highlight w:val="white"/>
                 <w:lang w:val="en-US"/>
               </w:rPr>
-              <w:t xml:space="preserve"> len</w:t>
-            </w:r>
+              <w:t xml:space="preserve"> </w:t>
+            </w:r>
+            <w:proofErr w:type="spellStart"/>
+            <w:r>
+              <w:rPr>
+                <w:rFonts w:ascii="Courier New" w:hAnsi="Courier New" w:cs="Courier New"/>
+                <w:color w:val="000000"/>
+                <w:sz w:val="20"/>
+                <w:szCs w:val="20"/>
+                <w:highlight w:val="white"/>
+                <w:lang w:val="en-US"/>
+              </w:rPr>
+              <w:t>len</w:t>
+            </w:r>
+            <w:proofErr w:type="spellEnd"/>
             <w:r>
               <w:rPr>
                 <w:rFonts w:ascii="Courier New" w:hAnsi="Courier New" w:cs="Courier New"/>
@@ -8434,8 +10067,21 @@
                 <w:highlight w:val="white"/>
                 <w:lang w:val="en-US"/>
               </w:rPr>
-              <w:t xml:space="preserve"> i</w:t>
-            </w:r>
+              <w:t xml:space="preserve"> </w:t>
+            </w:r>
+            <w:proofErr w:type="spellStart"/>
+            <w:r>
+              <w:rPr>
+                <w:rFonts w:ascii="Courier New" w:hAnsi="Courier New" w:cs="Courier New"/>
+                <w:color w:val="000000"/>
+                <w:sz w:val="20"/>
+                <w:szCs w:val="20"/>
+                <w:highlight w:val="white"/>
+                <w:lang w:val="en-US"/>
+              </w:rPr>
+              <w:t>i</w:t>
+            </w:r>
+            <w:proofErr w:type="spellEnd"/>
             <w:r>
               <w:rPr>
                 <w:rFonts w:ascii="Courier New" w:hAnsi="Courier New" w:cs="Courier New"/>
@@ -8545,7 +10191,31 @@
                 <w:highlight w:val="white"/>
                 <w:lang w:val="en-US"/>
               </w:rPr>
-              <w:t xml:space="preserve"> i </w:t>
+              <w:t xml:space="preserve"> </w:t>
+            </w:r>
+            <w:proofErr w:type="spellStart"/>
+            <w:r>
+              <w:rPr>
+                <w:rFonts w:ascii="Courier New" w:hAnsi="Courier New" w:cs="Courier New"/>
+                <w:color w:val="000000"/>
+                <w:sz w:val="20"/>
+                <w:szCs w:val="20"/>
+                <w:highlight w:val="white"/>
+                <w:lang w:val="en-US"/>
+              </w:rPr>
+              <w:t>i</w:t>
+            </w:r>
+            <w:proofErr w:type="spellEnd"/>
+            <w:r>
+              <w:rPr>
+                <w:rFonts w:ascii="Courier New" w:hAnsi="Courier New" w:cs="Courier New"/>
+                <w:color w:val="000000"/>
+                <w:sz w:val="20"/>
+                <w:szCs w:val="20"/>
+                <w:highlight w:val="white"/>
+                <w:lang w:val="en-US"/>
+              </w:rPr>
+              <w:t xml:space="preserve"> </w:t>
             </w:r>
             <w:r>
               <w:rPr>
@@ -8698,7 +10368,31 @@
                 <w:highlight w:val="white"/>
                 <w:lang w:val="en-US"/>
               </w:rPr>
-              <w:t>'Text obj: '</w:t>
+              <w:t xml:space="preserve">'Text </w:t>
+            </w:r>
+            <w:proofErr w:type="spellStart"/>
+            <w:r>
+              <w:rPr>
+                <w:rFonts w:ascii="Courier New" w:hAnsi="Courier New" w:cs="Courier New"/>
+                <w:color w:val="808080"/>
+                <w:sz w:val="20"/>
+                <w:szCs w:val="20"/>
+                <w:highlight w:val="white"/>
+                <w:lang w:val="en-US"/>
+              </w:rPr>
+              <w:t>obj</w:t>
+            </w:r>
+            <w:proofErr w:type="spellEnd"/>
+            <w:r>
+              <w:rPr>
+                <w:rFonts w:ascii="Courier New" w:hAnsi="Courier New" w:cs="Courier New"/>
+                <w:color w:val="808080"/>
+                <w:sz w:val="20"/>
+                <w:szCs w:val="20"/>
+                <w:highlight w:val="white"/>
+                <w:lang w:val="en-US"/>
+              </w:rPr>
+              <w:t>: '</w:t>
             </w:r>
             <w:r>
               <w:rPr>
@@ -8722,8 +10416,21 @@
                 <w:highlight w:val="white"/>
                 <w:lang w:val="en-US"/>
               </w:rPr>
-              <w:t xml:space="preserve"> text_obj</w:t>
-            </w:r>
+              <w:t xml:space="preserve"> </w:t>
+            </w:r>
+            <w:proofErr w:type="spellStart"/>
+            <w:r>
+              <w:rPr>
+                <w:rFonts w:ascii="Courier New" w:hAnsi="Courier New" w:cs="Courier New"/>
+                <w:color w:val="000000"/>
+                <w:sz w:val="20"/>
+                <w:szCs w:val="20"/>
+                <w:highlight w:val="white"/>
+                <w:lang w:val="en-US"/>
+              </w:rPr>
+              <w:t>text_obj</w:t>
+            </w:r>
+            <w:proofErr w:type="spellEnd"/>
             <w:r>
               <w:rPr>
                 <w:rFonts w:ascii="Courier New" w:hAnsi="Courier New" w:cs="Courier New"/>
@@ -8761,7 +10468,19 @@
                 <w:highlight w:val="white"/>
                 <w:lang w:val="en-US"/>
               </w:rPr>
-              <w:t xml:space="preserve">    text_obj</w:t>
+              <w:t xml:space="preserve">    </w:t>
+            </w:r>
+            <w:proofErr w:type="spellStart"/>
+            <w:r>
+              <w:rPr>
+                <w:rFonts w:ascii="Courier New" w:hAnsi="Courier New" w:cs="Courier New"/>
+                <w:color w:val="000000"/>
+                <w:sz w:val="20"/>
+                <w:szCs w:val="20"/>
+                <w:highlight w:val="white"/>
+                <w:lang w:val="en-US"/>
+              </w:rPr>
+              <w:t>text_obj</w:t>
             </w:r>
             <w:r>
               <w:rPr>
@@ -8787,6 +10506,7 @@
               </w:rPr>
               <w:t>close</w:t>
             </w:r>
+            <w:proofErr w:type="spellEnd"/>
             <w:r>
               <w:rPr>
                 <w:rFonts w:ascii="Courier New" w:hAnsi="Courier New" w:cs="Courier New"/>
@@ -8846,7 +10566,31 @@
                 <w:highlight w:val="white"/>
                 <w:lang w:val="en-US"/>
               </w:rPr>
-              <w:t xml:space="preserve">    filesize </w:t>
+              <w:t xml:space="preserve">    </w:t>
+            </w:r>
+            <w:proofErr w:type="spellStart"/>
+            <w:r>
+              <w:rPr>
+                <w:rFonts w:ascii="Courier New" w:hAnsi="Courier New" w:cs="Courier New"/>
+                <w:color w:val="000000"/>
+                <w:sz w:val="20"/>
+                <w:szCs w:val="20"/>
+                <w:highlight w:val="white"/>
+                <w:lang w:val="en-US"/>
+              </w:rPr>
+              <w:t>filesize</w:t>
+            </w:r>
+            <w:proofErr w:type="spellEnd"/>
+            <w:r>
+              <w:rPr>
+                <w:rFonts w:ascii="Courier New" w:hAnsi="Courier New" w:cs="Courier New"/>
+                <w:color w:val="000000"/>
+                <w:sz w:val="20"/>
+                <w:szCs w:val="20"/>
+                <w:highlight w:val="white"/>
+                <w:lang w:val="en-US"/>
+              </w:rPr>
+              <w:t xml:space="preserve"> </w:t>
             </w:r>
             <w:r>
               <w:rPr>
@@ -8870,7 +10614,19 @@
                 <w:highlight w:val="white"/>
                 <w:lang w:val="en-US"/>
               </w:rPr>
-              <w:t xml:space="preserve"> Lib</w:t>
+              <w:t xml:space="preserve"> </w:t>
+            </w:r>
+            <w:proofErr w:type="spellStart"/>
+            <w:r>
+              <w:rPr>
+                <w:rFonts w:ascii="Courier New" w:hAnsi="Courier New" w:cs="Courier New"/>
+                <w:color w:val="000000"/>
+                <w:sz w:val="20"/>
+                <w:szCs w:val="20"/>
+                <w:highlight w:val="white"/>
+                <w:lang w:val="en-US"/>
+              </w:rPr>
+              <w:t>Lib</w:t>
             </w:r>
             <w:r>
               <w:rPr>
@@ -8896,6 +10652,7 @@
               </w:rPr>
               <w:t>check_File_Exists</w:t>
             </w:r>
+            <w:proofErr w:type="spellEnd"/>
             <w:r>
               <w:rPr>
                 <w:rFonts w:ascii="Courier New" w:hAnsi="Courier New" w:cs="Courier New"/>
@@ -8909,6 +10666,7 @@
               </w:rPr>
               <w:t>(</w:t>
             </w:r>
+            <w:proofErr w:type="spellStart"/>
             <w:r>
               <w:rPr>
                 <w:rFonts w:ascii="Courier New" w:hAnsi="Courier New" w:cs="Courier New"/>
@@ -8920,6 +10678,7 @@
               </w:rPr>
               <w:t>fileName</w:t>
             </w:r>
+            <w:proofErr w:type="spellEnd"/>
             <w:r>
               <w:rPr>
                 <w:rFonts w:ascii="Courier New" w:hAnsi="Courier New" w:cs="Courier New"/>
@@ -8985,7 +10744,31 @@
                 <w:highlight w:val="white"/>
                 <w:lang w:val="en-US"/>
               </w:rPr>
-              <w:t>'\nSize of file: '</w:t>
+              <w:t>'\</w:t>
+            </w:r>
+            <w:proofErr w:type="spellStart"/>
+            <w:r>
+              <w:rPr>
+                <w:rFonts w:ascii="Courier New" w:hAnsi="Courier New" w:cs="Courier New"/>
+                <w:color w:val="808080"/>
+                <w:sz w:val="20"/>
+                <w:szCs w:val="20"/>
+                <w:highlight w:val="white"/>
+                <w:lang w:val="en-US"/>
+              </w:rPr>
+              <w:t>nSize</w:t>
+            </w:r>
+            <w:proofErr w:type="spellEnd"/>
+            <w:r>
+              <w:rPr>
+                <w:rFonts w:ascii="Courier New" w:hAnsi="Courier New" w:cs="Courier New"/>
+                <w:color w:val="808080"/>
+                <w:sz w:val="20"/>
+                <w:szCs w:val="20"/>
+                <w:highlight w:val="white"/>
+                <w:lang w:val="en-US"/>
+              </w:rPr>
+              <w:t xml:space="preserve"> of file: '</w:t>
             </w:r>
             <w:r>
               <w:rPr>
@@ -9009,27 +10792,68 @@
                 <w:highlight w:val="white"/>
                 <w:lang w:val="en-US"/>
               </w:rPr>
-              <w:t xml:space="preserve"> filesize</w:t>
-            </w:r>
+              <w:t xml:space="preserve"> </w:t>
+            </w:r>
+            <w:proofErr w:type="spellStart"/>
+            <w:r>
+              <w:rPr>
+                <w:rFonts w:ascii="Courier New" w:hAnsi="Courier New" w:cs="Courier New"/>
+                <w:color w:val="000000"/>
+                <w:sz w:val="20"/>
+                <w:szCs w:val="20"/>
+                <w:highlight w:val="white"/>
+                <w:lang w:val="en-US"/>
+              </w:rPr>
+              <w:t>filesize</w:t>
+            </w:r>
+            <w:proofErr w:type="spellEnd"/>
           </w:p>
         </w:tc>
       </w:tr>
     </w:tbl>
     <w:p>
       <w:pPr>
-        <w:pStyle w:val="Billedtekst"/>
+        <w:pStyle w:val="Caption"/>
       </w:pPr>
-      <w:r>
-        <w:t xml:space="preserve">Snippet </w:t>
-      </w:r>
+      <w:bookmarkStart w:id="6" w:name="_Ref477465090"/>
+      <w:proofErr w:type="spellStart"/>
+      <w:r>
+        <w:t>Snippet</w:t>
+      </w:r>
+      <w:proofErr w:type="spellEnd"/>
+      <w:r>
+        <w:t xml:space="preserve"> </w:t>
+      </w:r>
+      <w:fldSimple w:instr=" SEQ Snippet \* ARABIC ">
+        <w:r>
+          <w:rPr>
+            <w:noProof/>
+          </w:rPr>
+          <w:t>6</w:t>
+        </w:r>
+      </w:fldSimple>
+      <w:bookmarkEnd w:id="6"/>
+      <w:r>
+        <w:t xml:space="preserve"> – Modtage fil fra server</w:t>
+      </w:r>
+    </w:p>
+    <w:p>
       <w:r>
         <w:fldChar w:fldCharType="begin"/>
       </w:r>
       <w:r>
-        <w:instrText xml:space="preserve"> SEQ Snippet \* ARABIC </w:instrText>
+        <w:instrText xml:space="preserve"> REF _Ref477465090 \h </w:instrText>
       </w:r>
       <w:r>
         <w:fldChar w:fldCharType="separate"/>
+      </w:r>
+      <w:proofErr w:type="spellStart"/>
+      <w:r>
+        <w:t>Snippet</w:t>
+      </w:r>
+      <w:proofErr w:type="spellEnd"/>
+      <w:r>
+        <w:t xml:space="preserve"> </w:t>
       </w:r>
       <w:r>
         <w:rPr>
@@ -9038,18 +10862,10 @@
         <w:t>6</w:t>
       </w:r>
       <w:r>
-        <w:rPr>
-          <w:noProof/>
-        </w:rPr>
         <w:fldChar w:fldCharType="end"/>
       </w:r>
       <w:r>
-        <w:t xml:space="preserve"> – Modtage fil fra server</w:t>
-      </w:r>
-    </w:p>
-    <w:p>
-      <w:r>
-        <w:t xml:space="preserve">Snippet 6 </w:t>
+        <w:t xml:space="preserve"> </w:t>
       </w:r>
       <w:r>
         <w:t xml:space="preserve">viser vores funktion til at modtage filen. </w:t>
@@ -9086,7 +10902,7 @@
     </w:p>
     <w:p>
       <w:pPr>
-        <w:pStyle w:val="Overskrift1"/>
+        <w:pStyle w:val="Heading1"/>
       </w:pPr>
       <w:r>
         <w:lastRenderedPageBreak/>
@@ -9095,8 +10911,16 @@
     </w:p>
     <w:tbl>
       <w:tblPr>
-        <w:tblStyle w:val="Tabel-Gitter"/>
+        <w:tblStyle w:val="TableGrid"/>
         <w:tblW w:w="0" w:type="auto"/>
+        <w:tblBorders>
+          <w:top w:val="none" w:sz="0" w:space="0" w:color="auto"/>
+          <w:left w:val="none" w:sz="0" w:space="0" w:color="auto"/>
+          <w:bottom w:val="none" w:sz="0" w:space="0" w:color="auto"/>
+          <w:right w:val="none" w:sz="0" w:space="0" w:color="auto"/>
+          <w:insideH w:val="none" w:sz="0" w:space="0" w:color="auto"/>
+          <w:insideV w:val="none" w:sz="0" w:space="0" w:color="auto"/>
+        </w:tblBorders>
         <w:tblCellMar>
           <w:left w:w="0" w:type="dxa"/>
           <w:right w:w="0" w:type="dxa"/>
@@ -9104,13 +10928,12 @@
         <w:tblLook w:val="04A0" w:firstRow="1" w:lastRow="0" w:firstColumn="1" w:lastColumn="0" w:noHBand="0" w:noVBand="1"/>
       </w:tblPr>
       <w:tblGrid>
-        <w:gridCol w:w="4776"/>
-        <w:gridCol w:w="4852"/>
+        <w:gridCol w:w="5680"/>
       </w:tblGrid>
       <w:tr>
         <w:tc>
           <w:tcPr>
-            <w:tcW w:w="4776" w:type="dxa"/>
+            <w:tcW w:w="5680" w:type="dxa"/>
           </w:tcPr>
           <w:p>
             <w:pPr>
@@ -9122,99 +10945,10 @@
                 <w:lang w:eastAsia="da-DK"/>
               </w:rPr>
               <w:drawing>
-                <wp:inline distT="0" distB="0" distL="0" distR="0" wp14:anchorId="61ED8068" wp14:editId="325F2C29">
-                  <wp:extent cx="3206145" cy="1867535"/>
-                  <wp:effectExtent l="0" t="0" r="0" b="0"/>
+                <wp:inline distT="0" distB="0" distL="0" distR="0" wp14:anchorId="4A05427C" wp14:editId="46D47DA4">
+                  <wp:extent cx="3600000" cy="2096950"/>
+                  <wp:effectExtent l="0" t="0" r="635" b="0"/>
                   <wp:docPr id="1" name="Billede 1"/>
-                  <wp:cNvGraphicFramePr>
-                    <a:graphicFrameLocks xmlns:a="http://schemas.openxmlformats.org/drawingml/2006/main" noChangeAspect="1"/>
-                  </wp:cNvGraphicFramePr>
-                  <a:graphic xmlns:a="http://schemas.openxmlformats.org/drawingml/2006/main">
-                    <a:graphicData uri="http://schemas.openxmlformats.org/drawingml/2006/picture">
-                      <pic:pic xmlns:pic="http://schemas.openxmlformats.org/drawingml/2006/picture">
-                        <pic:nvPicPr>
-                          <pic:cNvPr id="1" name=""/>
-                          <pic:cNvPicPr/>
-                        </pic:nvPicPr>
-                        <pic:blipFill>
-                          <a:blip r:embed="rId6"/>
-                          <a:stretch>
-                            <a:fillRect/>
-                          </a:stretch>
-                        </pic:blipFill>
-                        <pic:spPr>
-                          <a:xfrm>
-                            <a:off x="0" y="0"/>
-                            <a:ext cx="3256757" cy="1897016"/>
-                          </a:xfrm>
-                          <a:prstGeom prst="rect">
-                            <a:avLst/>
-                          </a:prstGeom>
-                        </pic:spPr>
-                      </pic:pic>
-                    </a:graphicData>
-                  </a:graphic>
-                </wp:inline>
-              </w:drawing>
-            </w:r>
-          </w:p>
-          <w:p>
-            <w:pPr>
-              <w:pStyle w:val="Billedtekst"/>
-            </w:pPr>
-            <w:r>
-              <w:t xml:space="preserve">Figur </w:t>
-            </w:r>
-            <w:r>
-              <w:fldChar w:fldCharType="begin"/>
-            </w:r>
-            <w:r>
-              <w:instrText xml:space="preserve"> SEQ Figur \* ARABIC </w:instrText>
-            </w:r>
-            <w:r>
-              <w:fldChar w:fldCharType="separate"/>
-            </w:r>
-            <w:r>
-              <w:rPr>
-                <w:noProof/>
-              </w:rPr>
-              <w:t>1</w:t>
-            </w:r>
-            <w:r>
-              <w:rPr>
-                <w:noProof/>
-              </w:rPr>
-              <w:fldChar w:fldCharType="end"/>
-            </w:r>
-            <w:r>
-              <w:t xml:space="preserve"> – Succesfuld</w:t>
-            </w:r>
-            <w:r>
-              <w:t xml:space="preserve"> anmodning og modtagelse af fil i clientens terminal.</w:t>
-            </w:r>
-            <w:r>
-              <w:t xml:space="preserve"> Der ses at vi kan håndtere hvis filen ikke eksisterer og der vil ikke blive oprettet en tom fil. </w:t>
-            </w:r>
-          </w:p>
-        </w:tc>
-        <w:tc>
-          <w:tcPr>
-            <w:tcW w:w="4852" w:type="dxa"/>
-          </w:tcPr>
-          <w:p>
-            <w:pPr>
-              <w:keepNext/>
-            </w:pPr>
-            <w:r>
-              <w:rPr>
-                <w:noProof/>
-                <w:lang w:eastAsia="da-DK"/>
-              </w:rPr>
-              <w:drawing>
-                <wp:inline distT="0" distB="0" distL="0" distR="0" wp14:anchorId="167AAA17" wp14:editId="1612BCF5">
-                  <wp:extent cx="3254027" cy="1868078"/>
-                  <wp:effectExtent l="0" t="0" r="3810" b="0"/>
-                  <wp:docPr id="3" name="Billede 3"/>
                   <wp:cNvGraphicFramePr>
                     <a:graphicFrameLocks xmlns:a="http://schemas.openxmlformats.org/drawingml/2006/main" noChangeAspect="1"/>
                   </wp:cNvGraphicFramePr>
@@ -9234,7 +10968,7 @@
                         <pic:spPr>
                           <a:xfrm>
                             <a:off x="0" y="0"/>
-                            <a:ext cx="3279501" cy="1882702"/>
+                            <a:ext cx="3600000" cy="2096950"/>
                           </a:xfrm>
                           <a:prstGeom prst="rect">
                             <a:avLst/>
@@ -9249,55 +10983,29 @@
           </w:p>
           <w:p>
             <w:pPr>
-              <w:pStyle w:val="Billedtekst"/>
+              <w:pStyle w:val="Caption"/>
             </w:pPr>
             <w:r>
               <w:t xml:space="preserve">Figur </w:t>
             </w:r>
-            <w:r>
-              <w:fldChar w:fldCharType="begin"/>
-            </w:r>
-            <w:r>
-              <w:instrText xml:space="preserve"> SEQ Figur \* ARABIC </w:instrText>
-            </w:r>
-            <w:r>
-              <w:fldChar w:fldCharType="separate"/>
-            </w:r>
-            <w:r>
-              <w:rPr>
-                <w:noProof/>
-              </w:rPr>
-              <w:t>2</w:t>
-            </w:r>
-            <w:r>
-              <w:rPr>
-                <w:noProof/>
-              </w:rPr>
-              <w:fldChar w:fldCharType="end"/>
-            </w:r>
-            <w:r>
-              <w:t xml:space="preserve"> </w:t>
-            </w:r>
-            <w:r>
-              <w:t xml:space="preserve">– Succesfuld modtagelse af anmodning og </w:t>
-            </w:r>
-            <w:r>
-              <w:t>afsendelse af fil.</w:t>
-            </w:r>
-            <w:r>
-              <w:t xml:space="preserve"> Serveren fungere</w:t>
-            </w:r>
-            <w:r>
-              <w:t xml:space="preserve"> iterativt og kan håndtere at filen ikke eksisterer.</w:t>
-            </w:r>
-            <w:r>
-              <w:t xml:space="preserve"> Vi kan også se at vores TCP forbindelse ligger på port 9000, og at der oprettes nye porte til at sende på. (57576 og 58070). </w:t>
-            </w:r>
-            <w:r>
-              <w:t xml:space="preserve"> </w:t>
-            </w:r>
-            <w:r>
-              <w:t xml:space="preserve"> </w:t>
+            <w:fldSimple w:instr=" SEQ Figur \* ARABIC ">
+              <w:r>
+                <w:rPr>
+                  <w:noProof/>
+                </w:rPr>
+                <w:t>1</w:t>
+              </w:r>
+            </w:fldSimple>
+            <w:r>
+              <w:t xml:space="preserve"> – Succesfuld anmodning og modtagelse af fil i </w:t>
+            </w:r>
+            <w:proofErr w:type="spellStart"/>
+            <w:r>
+              <w:t>clientens</w:t>
+            </w:r>
+            <w:proofErr w:type="spellEnd"/>
+            <w:r>
+              <w:t xml:space="preserve"> terminal. Der ses at vi kan håndtere hvis filen ikke eksisterer og der vil ikke blive oprettet en tom fil. </w:t>
             </w:r>
           </w:p>
         </w:tc>
@@ -9305,8 +11013,7 @@
       <w:tr>
         <w:tc>
           <w:tcPr>
-            <w:tcW w:w="9628" w:type="dxa"/>
-            <w:gridSpan w:val="2"/>
+            <w:tcW w:w="5680" w:type="dxa"/>
           </w:tcPr>
           <w:p>
             <w:pPr>
@@ -9318,10 +11025,10 @@
                 <w:lang w:eastAsia="da-DK"/>
               </w:rPr>
               <w:drawing>
-                <wp:inline distT="0" distB="0" distL="0" distR="0" wp14:anchorId="0183F6E8" wp14:editId="3EA3DC0D">
-                  <wp:extent cx="6120130" cy="371475"/>
-                  <wp:effectExtent l="0" t="0" r="0" b="9525"/>
-                  <wp:docPr id="4" name="Billede 4"/>
+                <wp:inline distT="0" distB="0" distL="0" distR="0" wp14:anchorId="60E4DA50" wp14:editId="469811D1">
+                  <wp:extent cx="3600000" cy="2066696"/>
+                  <wp:effectExtent l="0" t="0" r="635" b="0"/>
+                  <wp:docPr id="3" name="Billede 3"/>
                   <wp:cNvGraphicFramePr>
                     <a:graphicFrameLocks xmlns:a="http://schemas.openxmlformats.org/drawingml/2006/main" noChangeAspect="1"/>
                   </wp:cNvGraphicFramePr>
@@ -9341,7 +11048,7 @@
                         <pic:spPr>
                           <a:xfrm>
                             <a:off x="0" y="0"/>
-                            <a:ext cx="6120130" cy="371475"/>
+                            <a:ext cx="3600000" cy="2066696"/>
                           </a:xfrm>
                           <a:prstGeom prst="rect">
                             <a:avLst/>
@@ -9356,7 +11063,98 @@
           </w:p>
           <w:p>
             <w:pPr>
-              <w:pStyle w:val="Billedtekst"/>
+              <w:pStyle w:val="Caption"/>
+            </w:pPr>
+            <w:r>
+              <w:t xml:space="preserve">Figur </w:t>
+            </w:r>
+            <w:fldSimple w:instr=" SEQ Figur \* ARABIC ">
+              <w:r>
+                <w:rPr>
+                  <w:noProof/>
+                </w:rPr>
+                <w:t>2</w:t>
+              </w:r>
+            </w:fldSimple>
+            <w:r>
+              <w:t xml:space="preserve"> - </w:t>
+            </w:r>
+            <w:r>
+              <w:t xml:space="preserve">Succesfuld modtagelse af anmodning og afsendelse af fil. Serveren fungerer iterativt og kan håndtere at filen ikke eksisterer. Vi kan også se at vores TCP forbindelse ligger på port 9000, og at der oprettes nye porte til at sende på. (57576 og 58070).   </w:t>
+            </w:r>
+          </w:p>
+          <w:p>
+            <w:pPr>
+              <w:keepNext/>
+              <w:rPr>
+                <w:noProof/>
+                <w:lang w:eastAsia="da-DK"/>
+              </w:rPr>
+            </w:pPr>
+          </w:p>
+        </w:tc>
+      </w:tr>
+      <w:tr>
+        <w:tc>
+          <w:tcPr>
+            <w:tcW w:w="5680" w:type="dxa"/>
+          </w:tcPr>
+          <w:p>
+            <w:pPr>
+              <w:keepNext/>
+            </w:pPr>
+            <w:r>
+              <w:rPr>
+                <w:noProof/>
+                <w:lang w:eastAsia="da-DK"/>
+              </w:rPr>
+              <w:drawing>
+                <wp:inline distT="0" distB="0" distL="0" distR="0" wp14:anchorId="52F06833" wp14:editId="6BDA4E3B">
+                  <wp:extent cx="3600000" cy="196099"/>
+                  <wp:effectExtent l="0" t="0" r="0" b="0"/>
+                  <wp:docPr id="4" name="Billede 4"/>
+                  <wp:cNvGraphicFramePr>
+                    <a:graphicFrameLocks xmlns:a="http://schemas.openxmlformats.org/drawingml/2006/main" noChangeAspect="1"/>
+                  </wp:cNvGraphicFramePr>
+                  <a:graphic xmlns:a="http://schemas.openxmlformats.org/drawingml/2006/main">
+                    <a:graphicData uri="http://schemas.openxmlformats.org/drawingml/2006/picture">
+                      <pic:pic xmlns:pic="http://schemas.openxmlformats.org/drawingml/2006/picture">
+                        <pic:nvPicPr>
+                          <pic:cNvPr id="1" name=""/>
+                          <pic:cNvPicPr/>
+                        </pic:nvPicPr>
+                        <pic:blipFill rotWithShape="1">
+                          <a:blip r:embed="rId9"/>
+                          <a:srcRect t="10257"/>
+                          <a:stretch/>
+                        </pic:blipFill>
+                        <pic:spPr bwMode="auto">
+                          <a:xfrm>
+                            <a:off x="0" y="0"/>
+                            <a:ext cx="3600000" cy="196099"/>
+                          </a:xfrm>
+                          <a:prstGeom prst="rect">
+                            <a:avLst/>
+                          </a:prstGeom>
+                          <a:ln>
+                            <a:noFill/>
+                          </a:ln>
+                          <a:extLst>
+                            <a:ext uri="{53640926-AAD7-44D8-BBD7-CCE9431645EC}">
+                              <a14:shadowObscured xmlns:a14="http://schemas.microsoft.com/office/drawing/2010/main"/>
+                            </a:ext>
+                          </a:extLst>
+                        </pic:spPr>
+                      </pic:pic>
+                    </a:graphicData>
+                  </a:graphic>
+                </wp:inline>
+              </w:drawing>
+            </w:r>
+          </w:p>
+          <w:p>
+            <w:pPr>
+              <w:pStyle w:val="Caption"/>
             </w:pPr>
             <w:r>
               <w:t xml:space="preserve">Figur </w:t>
@@ -9370,13 +11168,17 @@
               </w:r>
             </w:fldSimple>
             <w:r>
-              <w:t xml:space="preserve"> - </w:t>
-            </w:r>
-            <w:bookmarkStart w:id="0" w:name="_GoBack"/>
-            <w:bookmarkEnd w:id="0"/>
-            <w:r>
-              <w:t>Vi downloader den originale fil fra nettet og sammenligner den med den vi har hentet gennem vores TCP. Der er ingen forskel.</w:t>
-            </w:r>
+              <w:t xml:space="preserve"> - Vi downloader den originale fil fra nettet og sammenligner den med den vi har hentet gennem vores TCP. Der er ingen forskel.</w:t>
+            </w:r>
+          </w:p>
+          <w:p>
+            <w:pPr>
+              <w:keepNext/>
+              <w:rPr>
+                <w:noProof/>
+                <w:lang w:eastAsia="da-DK"/>
+              </w:rPr>
+            </w:pPr>
           </w:p>
         </w:tc>
       </w:tr>
@@ -9384,7 +11186,7 @@
     <w:p/>
     <w:p>
       <w:pPr>
-        <w:pStyle w:val="Overskrift1"/>
+        <w:pStyle w:val="Heading1"/>
       </w:pPr>
       <w:r>
         <w:t>Konklusion</w:t>
@@ -9392,7 +11194,25 @@
     </w:p>
     <w:p>
       <w:r>
-        <w:t xml:space="preserve">Vores TCP server virker fint. Den kan håndtere at mange fejl, deriblandt at filen ikke eksistere. De filer vi modtager er identiske til de oprindelige hvilket betyder at det virker som det skal. </w:t>
+        <w:t>Vores TCP server v</w:t>
+      </w:r>
+      <w:r>
+        <w:t xml:space="preserve">irker fint. Den kan håndtere </w:t>
+      </w:r>
+      <w:r>
+        <w:t>mange</w:t>
+      </w:r>
+      <w:r>
+        <w:t xml:space="preserve"> typer</w:t>
+      </w:r>
+      <w:r>
+        <w:t xml:space="preserve"> fejl, deriblandt at filen ikke eksistere. De filer vi modtager er identiske til de oprindelige </w:t>
+      </w:r>
+      <w:r>
+        <w:t xml:space="preserve">filer vi sender </w:t>
+      </w:r>
+      <w:r>
+        <w:t xml:space="preserve">hvilket betyder at det virker som det skal. </w:t>
       </w:r>
       <w:r>
         <w:t xml:space="preserve">Vi kan sende alle slags filer da vi splitter filen op inden den sendes. </w:t>
@@ -9401,7 +11221,15 @@
         <w:t xml:space="preserve">Vi har her valgt at inkludere testen med </w:t>
       </w:r>
       <w:r>
-        <w:t xml:space="preserve">at sende et billede samt fejl i stien som derved henviser til en ikke-eksisterende fil. </w:t>
+        <w:t xml:space="preserve">at sende et billede samt fejl i stien som derved henviser til en </w:t>
+      </w:r>
+      <w:proofErr w:type="spellStart"/>
+      <w:r>
+        <w:t>ikke-eksisterende</w:t>
+      </w:r>
+      <w:proofErr w:type="spellEnd"/>
+      <w:r>
+        <w:t xml:space="preserve"> fil. </w:t>
       </w:r>
     </w:p>
     <w:p>
@@ -9415,8 +11243,8 @@
       </w:r>
     </w:p>
     <w:sectPr>
-      <w:headerReference w:type="default" r:id="rId9"/>
-      <w:footerReference w:type="default" r:id="rId10"/>
+      <w:headerReference w:type="default" r:id="rId10"/>
+      <w:footerReference w:type="default" r:id="rId11"/>
       <w:pgSz w:w="11906" w:h="16838"/>
       <w:pgMar w:top="1701" w:right="1134" w:bottom="1701" w:left="1134" w:header="708" w:footer="708" w:gutter="0"/>
       <w:cols w:space="708"/>
@@ -9466,7 +11294,7 @@
     <w:sdtContent>
       <w:p>
         <w:pPr>
-          <w:pStyle w:val="Sidefod"/>
+          <w:pStyle w:val="Footer"/>
           <w:jc w:val="center"/>
         </w:pPr>
         <w:r>
@@ -9492,7 +11320,7 @@
   </w:sdt>
   <w:p>
     <w:pPr>
-      <w:pStyle w:val="Sidefod"/>
+      <w:pStyle w:val="Footer"/>
     </w:pPr>
   </w:p>
 </w:ftr>
@@ -9527,7 +11355,7 @@
 <w:hdr xmlns:wpc="http://schemas.microsoft.com/office/word/2010/wordprocessingCanvas" xmlns:cx="http://schemas.microsoft.com/office/drawing/2014/chartex" xmlns:cx1="http://schemas.microsoft.com/office/drawing/2015/9/8/chartex" xmlns:cx2="http://schemas.microsoft.com/office/drawing/2015/10/21/chartex" xmlns:cx3="http://schemas.microsoft.com/office/drawing/2016/5/9/chartex" xmlns:cx4="http://schemas.microsoft.com/office/drawing/2016/5/10/chartex" xmlns:cx5="http://schemas.microsoft.com/office/drawing/2016/5/11/chartex" xmlns:mc="http://schemas.openxmlformats.org/markup-compatibility/2006" xmlns:o="urn:schemas-microsoft-com:office:office" xmlns:r="http://schemas.openxmlformats.org/officeDocument/2006/relationships" xmlns:m="http://schemas.openxmlformats.org/officeDocument/2006/math" xmlns:v="urn:schemas-microsoft-com:vml" xmlns:wp14="http://schemas.microsoft.com/office/word/2010/wordprocessingDrawing" xmlns:wp="http://schemas.openxmlformats.org/drawingml/2006/wordprocessingDrawing" xmlns:w10="urn:schemas-microsoft-com:office:word" xmlns:w="http://schemas.openxmlformats.org/wordprocessingml/2006/main" xmlns:w14="http://schemas.microsoft.com/office/word/2010/wordml" xmlns:w15="http://schemas.microsoft.com/office/word/2012/wordml" xmlns:w16se="http://schemas.microsoft.com/office/word/2015/wordml/symex" xmlns:wpg="http://schemas.microsoft.com/office/word/2010/wordprocessingGroup" xmlns:wpi="http://schemas.microsoft.com/office/word/2010/wordprocessingInk" xmlns:wne="http://schemas.microsoft.com/office/word/2006/wordml" xmlns:wps="http://schemas.microsoft.com/office/word/2010/wordprocessingShape" mc:Ignorable="w14 w15 w16se wp14">
   <w:p>
     <w:pPr>
-      <w:pStyle w:val="Sidehoved"/>
+      <w:pStyle w:val="Header"/>
       <w:tabs>
         <w:tab w:val="left" w:pos="6495"/>
       </w:tabs>
@@ -9949,11 +11777,11 @@
     <w:name w:val="Normal"/>
     <w:qFormat/>
   </w:style>
-  <w:style w:type="paragraph" w:styleId="Overskrift1">
+  <w:style w:type="paragraph" w:styleId="Heading1">
     <w:name w:val="heading 1"/>
     <w:basedOn w:val="Normal"/>
     <w:next w:val="Normal"/>
-    <w:link w:val="Overskrift1Tegn"/>
+    <w:link w:val="Heading1Char"/>
     <w:uiPriority w:val="9"/>
     <w:qFormat/>
     <w:rsid w:val="00F749E5"/>
@@ -9970,11 +11798,11 @@
       <w:szCs w:val="32"/>
     </w:rPr>
   </w:style>
-  <w:style w:type="paragraph" w:styleId="Overskrift2">
+  <w:style w:type="paragraph" w:styleId="Heading2">
     <w:name w:val="heading 2"/>
     <w:basedOn w:val="Normal"/>
     <w:next w:val="Normal"/>
-    <w:link w:val="Overskrift2Tegn"/>
+    <w:link w:val="Heading2Char"/>
     <w:uiPriority w:val="9"/>
     <w:unhideWhenUsed/>
     <w:qFormat/>
@@ -9992,11 +11820,11 @@
       <w:szCs w:val="26"/>
     </w:rPr>
   </w:style>
-  <w:style w:type="paragraph" w:styleId="Overskrift3">
+  <w:style w:type="paragraph" w:styleId="Heading3">
     <w:name w:val="heading 3"/>
     <w:basedOn w:val="Normal"/>
     <w:next w:val="Normal"/>
-    <w:link w:val="Overskrift3Tegn"/>
+    <w:link w:val="Heading3Char"/>
     <w:uiPriority w:val="9"/>
     <w:unhideWhenUsed/>
     <w:qFormat/>
@@ -10014,13 +11842,13 @@
       <w:szCs w:val="24"/>
     </w:rPr>
   </w:style>
-  <w:style w:type="character" w:default="1" w:styleId="Standardskrifttypeiafsnit">
+  <w:style w:type="character" w:default="1" w:styleId="DefaultParagraphFont">
     <w:name w:val="Default Paragraph Font"/>
     <w:uiPriority w:val="1"/>
     <w:semiHidden/>
     <w:unhideWhenUsed/>
   </w:style>
-  <w:style w:type="table" w:default="1" w:styleId="Tabel-Normal">
+  <w:style w:type="table" w:default="1" w:styleId="TableNormal">
     <w:name w:val="Normal Table"/>
     <w:uiPriority w:val="99"/>
     <w:semiHidden/>
@@ -10035,17 +11863,17 @@
       </w:tblCellMar>
     </w:tblPr>
   </w:style>
-  <w:style w:type="numbering" w:default="1" w:styleId="Ingenoversigt">
+  <w:style w:type="numbering" w:default="1" w:styleId="NoList">
     <w:name w:val="No List"/>
     <w:uiPriority w:val="99"/>
     <w:semiHidden/>
     <w:unhideWhenUsed/>
   </w:style>
-  <w:style w:type="paragraph" w:styleId="Titel">
+  <w:style w:type="paragraph" w:styleId="Title">
     <w:name w:val="Title"/>
     <w:basedOn w:val="Normal"/>
     <w:next w:val="Normal"/>
-    <w:link w:val="TitelTegn"/>
+    <w:link w:val="TitleChar"/>
     <w:uiPriority w:val="10"/>
     <w:qFormat/>
     <w:rsid w:val="00F749E5"/>
@@ -10061,10 +11889,10 @@
       <w:szCs w:val="56"/>
     </w:rPr>
   </w:style>
-  <w:style w:type="character" w:customStyle="1" w:styleId="TitelTegn">
-    <w:name w:val="Titel Tegn"/>
-    <w:basedOn w:val="Standardskrifttypeiafsnit"/>
-    <w:link w:val="Titel"/>
+  <w:style w:type="character" w:customStyle="1" w:styleId="TitleChar">
+    <w:name w:val="Title Char"/>
+    <w:basedOn w:val="DefaultParagraphFont"/>
+    <w:link w:val="Title"/>
     <w:uiPriority w:val="10"/>
     <w:rsid w:val="00F749E5"/>
     <w:rPr>
@@ -10075,11 +11903,11 @@
       <w:szCs w:val="56"/>
     </w:rPr>
   </w:style>
-  <w:style w:type="paragraph" w:styleId="Undertitel">
+  <w:style w:type="paragraph" w:styleId="Subtitle">
     <w:name w:val="Subtitle"/>
     <w:basedOn w:val="Normal"/>
     <w:next w:val="Normal"/>
-    <w:link w:val="UndertitelTegn"/>
+    <w:link w:val="SubtitleChar"/>
     <w:uiPriority w:val="11"/>
     <w:qFormat/>
     <w:rsid w:val="00F749E5"/>
@@ -10094,10 +11922,10 @@
       <w:spacing w:val="15"/>
     </w:rPr>
   </w:style>
-  <w:style w:type="character" w:customStyle="1" w:styleId="UndertitelTegn">
-    <w:name w:val="Undertitel Tegn"/>
-    <w:basedOn w:val="Standardskrifttypeiafsnit"/>
-    <w:link w:val="Undertitel"/>
+  <w:style w:type="character" w:customStyle="1" w:styleId="SubtitleChar">
+    <w:name w:val="Subtitle Char"/>
+    <w:basedOn w:val="DefaultParagraphFont"/>
+    <w:link w:val="Subtitle"/>
     <w:uiPriority w:val="11"/>
     <w:rsid w:val="00F749E5"/>
     <w:rPr>
@@ -10106,9 +11934,9 @@
       <w:spacing w:val="15"/>
     </w:rPr>
   </w:style>
-  <w:style w:type="table" w:styleId="Tabel-Gitter">
+  <w:style w:type="table" w:styleId="TableGrid">
     <w:name w:val="Table Grid"/>
-    <w:basedOn w:val="Tabel-Normal"/>
+    <w:basedOn w:val="TableNormal"/>
     <w:uiPriority w:val="39"/>
     <w:rsid w:val="00F749E5"/>
     <w:pPr>
@@ -10125,10 +11953,10 @@
       </w:tblBorders>
     </w:tblPr>
   </w:style>
-  <w:style w:type="character" w:customStyle="1" w:styleId="Overskrift1Tegn">
-    <w:name w:val="Overskrift 1 Tegn"/>
-    <w:basedOn w:val="Standardskrifttypeiafsnit"/>
-    <w:link w:val="Overskrift1"/>
+  <w:style w:type="character" w:customStyle="1" w:styleId="Heading1Char">
+    <w:name w:val="Heading 1 Char"/>
+    <w:basedOn w:val="DefaultParagraphFont"/>
+    <w:link w:val="Heading1"/>
     <w:uiPriority w:val="9"/>
     <w:rsid w:val="00F749E5"/>
     <w:rPr>
@@ -10138,10 +11966,10 @@
       <w:szCs w:val="32"/>
     </w:rPr>
   </w:style>
-  <w:style w:type="paragraph" w:styleId="Sidehoved">
+  <w:style w:type="paragraph" w:styleId="Header">
     <w:name w:val="header"/>
     <w:basedOn w:val="Normal"/>
-    <w:link w:val="SidehovedTegn"/>
+    <w:link w:val="HeaderChar"/>
     <w:uiPriority w:val="99"/>
     <w:unhideWhenUsed/>
     <w:rsid w:val="00F749E5"/>
@@ -10153,17 +11981,17 @@
       <w:spacing w:after="0" w:line="240" w:lineRule="auto"/>
     </w:pPr>
   </w:style>
-  <w:style w:type="character" w:customStyle="1" w:styleId="SidehovedTegn">
-    <w:name w:val="Sidehoved Tegn"/>
-    <w:basedOn w:val="Standardskrifttypeiafsnit"/>
-    <w:link w:val="Sidehoved"/>
+  <w:style w:type="character" w:customStyle="1" w:styleId="HeaderChar">
+    <w:name w:val="Header Char"/>
+    <w:basedOn w:val="DefaultParagraphFont"/>
+    <w:link w:val="Header"/>
     <w:uiPriority w:val="99"/>
     <w:rsid w:val="00F749E5"/>
   </w:style>
-  <w:style w:type="paragraph" w:styleId="Sidefod">
+  <w:style w:type="paragraph" w:styleId="Footer">
     <w:name w:val="footer"/>
     <w:basedOn w:val="Normal"/>
-    <w:link w:val="SidefodTegn"/>
+    <w:link w:val="FooterChar"/>
     <w:uiPriority w:val="99"/>
     <w:unhideWhenUsed/>
     <w:rsid w:val="00F749E5"/>
@@ -10175,17 +12003,17 @@
       <w:spacing w:after="0" w:line="240" w:lineRule="auto"/>
     </w:pPr>
   </w:style>
-  <w:style w:type="character" w:customStyle="1" w:styleId="SidefodTegn">
-    <w:name w:val="Sidefod Tegn"/>
-    <w:basedOn w:val="Standardskrifttypeiafsnit"/>
-    <w:link w:val="Sidefod"/>
+  <w:style w:type="character" w:customStyle="1" w:styleId="FooterChar">
+    <w:name w:val="Footer Char"/>
+    <w:basedOn w:val="DefaultParagraphFont"/>
+    <w:link w:val="Footer"/>
     <w:uiPriority w:val="99"/>
     <w:rsid w:val="00F749E5"/>
   </w:style>
-  <w:style w:type="character" w:customStyle="1" w:styleId="Overskrift2Tegn">
-    <w:name w:val="Overskrift 2 Tegn"/>
-    <w:basedOn w:val="Standardskrifttypeiafsnit"/>
-    <w:link w:val="Overskrift2"/>
+  <w:style w:type="character" w:customStyle="1" w:styleId="Heading2Char">
+    <w:name w:val="Heading 2 Char"/>
+    <w:basedOn w:val="DefaultParagraphFont"/>
+    <w:link w:val="Heading2"/>
     <w:uiPriority w:val="9"/>
     <w:rsid w:val="00374EBB"/>
     <w:rPr>
@@ -10195,10 +12023,10 @@
       <w:szCs w:val="26"/>
     </w:rPr>
   </w:style>
-  <w:style w:type="character" w:customStyle="1" w:styleId="Overskrift3Tegn">
-    <w:name w:val="Overskrift 3 Tegn"/>
-    <w:basedOn w:val="Standardskrifttypeiafsnit"/>
-    <w:link w:val="Overskrift3"/>
+  <w:style w:type="character" w:customStyle="1" w:styleId="Heading3Char">
+    <w:name w:val="Heading 3 Char"/>
+    <w:basedOn w:val="DefaultParagraphFont"/>
+    <w:link w:val="Heading3"/>
     <w:uiPriority w:val="9"/>
     <w:rsid w:val="00374EBB"/>
     <w:rPr>
@@ -10208,7 +12036,7 @@
       <w:szCs w:val="24"/>
     </w:rPr>
   </w:style>
-  <w:style w:type="paragraph" w:styleId="Billedtekst">
+  <w:style w:type="paragraph" w:styleId="Caption">
     <w:name w:val="caption"/>
     <w:basedOn w:val="Normal"/>
     <w:next w:val="Normal"/>
@@ -10523,4 +12351,16 @@
     </a:ext>
   </a:extLst>
 </a:theme>
+</file>
+
+<file path=customXml/item1.xml><?xml version="1.0" encoding="utf-8"?>
+<b:Sources xmlns:b="http://schemas.openxmlformats.org/officeDocument/2006/bibliography" xmlns="http://schemas.openxmlformats.org/officeDocument/2006/bibliography" SelectedStyle="\APASixthEditionOfficeOnline.xsl" StyleName="APA" Version="6"/>
+</file>
+
+<file path=customXml/itemProps1.xml><?xml version="1.0" encoding="utf-8"?>
+<ds:datastoreItem xmlns:ds="http://schemas.openxmlformats.org/officeDocument/2006/customXml" ds:itemID="{D6533DFC-0482-462D-B77C-5498E39D5DF8}">
+  <ds:schemaRefs>
+    <ds:schemaRef ds:uri="http://schemas.openxmlformats.org/officeDocument/2006/bibliography"/>
+  </ds:schemaRefs>
+</ds:datastoreItem>
 </file>
</xml_diff>